<commit_message>
Add xpapad11 testing report
</commit_message>
<xml_diff>
--- a/xlogin00_zn.docx
+++ b/xlogin00_zn.docx
@@ -87,7 +87,7 @@
     </w:p>
     <w:p>
       <w:pPr>
-        <w:pStyle w:val="Title"/>
+        <w:pStyle w:val="Nzov"/>
         <w:spacing w:after="240"/>
         <w:jc w:val="center"/>
       </w:pPr>
@@ -220,7 +220,7 @@
     </w:p>
     <w:p>
       <w:pPr>
-        <w:pStyle w:val="ListParagraph"/>
+        <w:pStyle w:val="Odsekzoznamu"/>
         <w:numPr>
           <w:ilvl w:val="0"/>
           <w:numId w:val="3"/>
@@ -232,7 +232,7 @@
     </w:p>
     <w:p>
       <w:pPr>
-        <w:pStyle w:val="ListParagraph"/>
+        <w:pStyle w:val="Odsekzoznamu"/>
         <w:numPr>
           <w:ilvl w:val="0"/>
           <w:numId w:val="3"/>
@@ -244,7 +244,7 @@
     </w:p>
     <w:p>
       <w:pPr>
-        <w:pStyle w:val="ListParagraph"/>
+        <w:pStyle w:val="Odsekzoznamu"/>
         <w:numPr>
           <w:ilvl w:val="0"/>
           <w:numId w:val="3"/>
@@ -256,7 +256,7 @@
     </w:p>
     <w:p>
       <w:pPr>
-        <w:pStyle w:val="ListParagraph"/>
+        <w:pStyle w:val="Odsekzoznamu"/>
         <w:numPr>
           <w:ilvl w:val="0"/>
           <w:numId w:val="3"/>
@@ -268,7 +268,7 @@
     </w:p>
     <w:p>
       <w:pPr>
-        <w:pStyle w:val="ListParagraph"/>
+        <w:pStyle w:val="Odsekzoznamu"/>
         <w:numPr>
           <w:ilvl w:val="0"/>
           <w:numId w:val="3"/>
@@ -280,12 +280,12 @@
     </w:p>
     <w:p>
       <w:pPr>
-        <w:pStyle w:val="ListParagraph"/>
-      </w:pPr>
-    </w:p>
-    <w:p>
-      <w:pPr>
-        <w:pStyle w:val="ListParagraph"/>
+        <w:pStyle w:val="Odsekzoznamu"/>
+      </w:pPr>
+    </w:p>
+    <w:p>
+      <w:pPr>
+        <w:pStyle w:val="Odsekzoznamu"/>
         <w:ind w:left="0"/>
       </w:pPr>
       <w:r>
@@ -944,7 +944,7 @@
     </w:p>
     <w:p>
       <w:pPr>
-        <w:pStyle w:val="ListParagraph"/>
+        <w:pStyle w:val="Odsekzoznamu"/>
         <w:numPr>
           <w:ilvl w:val="0"/>
           <w:numId w:val="7"/>
@@ -956,7 +956,7 @@
     </w:p>
     <w:p>
       <w:pPr>
-        <w:pStyle w:val="ListParagraph"/>
+        <w:pStyle w:val="Odsekzoznamu"/>
         <w:numPr>
           <w:ilvl w:val="0"/>
           <w:numId w:val="7"/>
@@ -971,7 +971,7 @@
     </w:p>
     <w:p>
       <w:pPr>
-        <w:pStyle w:val="ListParagraph"/>
+        <w:pStyle w:val="Odsekzoznamu"/>
         <w:numPr>
           <w:ilvl w:val="1"/>
           <w:numId w:val="7"/>
@@ -983,7 +983,7 @@
     </w:p>
     <w:p>
       <w:pPr>
-        <w:pStyle w:val="ListParagraph"/>
+        <w:pStyle w:val="Odsekzoznamu"/>
         <w:numPr>
           <w:ilvl w:val="1"/>
           <w:numId w:val="7"/>
@@ -995,7 +995,7 @@
     </w:p>
     <w:p>
       <w:pPr>
-        <w:pStyle w:val="ListParagraph"/>
+        <w:pStyle w:val="Odsekzoznamu"/>
         <w:numPr>
           <w:ilvl w:val="1"/>
           <w:numId w:val="7"/>
@@ -1007,7 +1007,7 @@
     </w:p>
     <w:p>
       <w:pPr>
-        <w:pStyle w:val="ListParagraph"/>
+        <w:pStyle w:val="Odsekzoznamu"/>
         <w:numPr>
           <w:ilvl w:val="1"/>
           <w:numId w:val="7"/>
@@ -1035,6 +1035,9 @@
     </w:p>
     <w:p>
       <w:r>
+        <w:rPr>
+          <w:noProof/>
+        </w:rPr>
         <w:drawing>
           <wp:inline distT="0" distB="0" distL="0" distR="0" wp14:anchorId="2F4618B5" wp14:editId="602475FB">
             <wp:extent cx="5943600" cy="1877695"/>
@@ -1088,6 +1091,9 @@
         <w:pStyle w:val="H3"/>
       </w:pPr>
       <w:r>
+        <w:rPr>
+          <w:noProof/>
+        </w:rPr>
         <w:drawing>
           <wp:inline distT="0" distB="0" distL="0" distR="0" wp14:anchorId="41BC2546" wp14:editId="1C4462D0">
             <wp:extent cx="5943600" cy="2082165"/>
@@ -1152,7 +1158,7 @@
     </w:p>
     <w:tbl>
       <w:tblPr>
-        <w:tblStyle w:val="TableGrid"/>
+        <w:tblStyle w:val="Mriekatabuky"/>
         <w:tblW w:w="0" w:type="auto"/>
         <w:tblLook w:val="04A0" w:firstRow="1" w:lastRow="0" w:firstColumn="1" w:lastColumn="0" w:noHBand="0" w:noVBand="1"/>
       </w:tblPr>
@@ -2422,7 +2428,7 @@
     </w:p>
     <w:p>
       <w:pPr>
-        <w:pStyle w:val="ListParagraph"/>
+        <w:pStyle w:val="Odsekzoznamu"/>
         <w:numPr>
           <w:ilvl w:val="0"/>
           <w:numId w:val="9"/>
@@ -2434,7 +2440,7 @@
     </w:p>
     <w:p>
       <w:pPr>
-        <w:pStyle w:val="ListParagraph"/>
+        <w:pStyle w:val="Odsekzoznamu"/>
         <w:numPr>
           <w:ilvl w:val="0"/>
           <w:numId w:val="9"/>
@@ -2446,7 +2452,7 @@
     </w:p>
     <w:p>
       <w:pPr>
-        <w:pStyle w:val="ListParagraph"/>
+        <w:pStyle w:val="Odsekzoznamu"/>
         <w:numPr>
           <w:ilvl w:val="0"/>
           <w:numId w:val="9"/>
@@ -2475,7 +2481,7 @@
     </w:p>
     <w:tbl>
       <w:tblPr>
-        <w:tblStyle w:val="TableGrid"/>
+        <w:tblStyle w:val="Mriekatabuky"/>
         <w:tblW w:w="0" w:type="auto"/>
         <w:tblLook w:val="04A0" w:firstRow="1" w:lastRow="0" w:firstColumn="1" w:lastColumn="0" w:noHBand="0" w:noVBand="1"/>
       </w:tblPr>
@@ -2784,7 +2790,7 @@
     </w:p>
     <w:p>
       <w:pPr>
-        <w:pStyle w:val="ListParagraph"/>
+        <w:pStyle w:val="Odsekzoznamu"/>
         <w:numPr>
           <w:ilvl w:val="0"/>
           <w:numId w:val="10"/>
@@ -2796,7 +2802,7 @@
     </w:p>
     <w:p>
       <w:pPr>
-        <w:pStyle w:val="ListParagraph"/>
+        <w:pStyle w:val="Odsekzoznamu"/>
         <w:numPr>
           <w:ilvl w:val="0"/>
           <w:numId w:val="10"/>
@@ -2808,7 +2814,7 @@
     </w:p>
     <w:p>
       <w:pPr>
-        <w:pStyle w:val="ListParagraph"/>
+        <w:pStyle w:val="Odsekzoznamu"/>
         <w:numPr>
           <w:ilvl w:val="0"/>
           <w:numId w:val="10"/>
@@ -2826,7 +2832,7 @@
     </w:p>
     <w:p>
       <w:pPr>
-        <w:pStyle w:val="ListParagraph"/>
+        <w:pStyle w:val="Odsekzoznamu"/>
         <w:numPr>
           <w:ilvl w:val="0"/>
           <w:numId w:val="10"/>
@@ -2844,7 +2850,7 @@
     </w:p>
     <w:p>
       <w:pPr>
-        <w:pStyle w:val="ListParagraph"/>
+        <w:pStyle w:val="Odsekzoznamu"/>
         <w:numPr>
           <w:ilvl w:val="0"/>
           <w:numId w:val="10"/>
@@ -2856,7 +2862,7 @@
     </w:p>
     <w:p>
       <w:pPr>
-        <w:pStyle w:val="ListParagraph"/>
+        <w:pStyle w:val="Odsekzoznamu"/>
         <w:numPr>
           <w:ilvl w:val="0"/>
           <w:numId w:val="10"/>
@@ -2868,7 +2874,7 @@
     </w:p>
     <w:p>
       <w:pPr>
-        <w:pStyle w:val="ListParagraph"/>
+        <w:pStyle w:val="Odsekzoznamu"/>
         <w:numPr>
           <w:ilvl w:val="0"/>
           <w:numId w:val="10"/>
@@ -2886,7 +2892,7 @@
     </w:p>
     <w:p>
       <w:pPr>
-        <w:pStyle w:val="ListParagraph"/>
+        <w:pStyle w:val="Odsekzoznamu"/>
         <w:numPr>
           <w:ilvl w:val="0"/>
           <w:numId w:val="10"/>
@@ -2898,7 +2904,7 @@
     </w:p>
     <w:p>
       <w:pPr>
-        <w:pStyle w:val="ListParagraph"/>
+        <w:pStyle w:val="Odsekzoznamu"/>
         <w:numPr>
           <w:ilvl w:val="0"/>
           <w:numId w:val="10"/>
@@ -2910,7 +2916,7 @@
     </w:p>
     <w:p>
       <w:pPr>
-        <w:pStyle w:val="ListParagraph"/>
+        <w:pStyle w:val="Odsekzoznamu"/>
         <w:numPr>
           <w:ilvl w:val="0"/>
           <w:numId w:val="10"/>
@@ -2922,7 +2928,7 @@
     </w:p>
     <w:p>
       <w:pPr>
-        <w:pStyle w:val="ListParagraph"/>
+        <w:pStyle w:val="Odsekzoznamu"/>
         <w:numPr>
           <w:ilvl w:val="0"/>
           <w:numId w:val="10"/>
@@ -2939,7 +2945,7 @@
     </w:p>
     <w:p>
       <w:pPr>
-        <w:pStyle w:val="ListParagraph"/>
+        <w:pStyle w:val="Odsekzoznamu"/>
         <w:numPr>
           <w:ilvl w:val="0"/>
           <w:numId w:val="11"/>
@@ -2951,7 +2957,7 @@
     </w:p>
     <w:p>
       <w:pPr>
-        <w:pStyle w:val="ListParagraph"/>
+        <w:pStyle w:val="Odsekzoznamu"/>
         <w:numPr>
           <w:ilvl w:val="0"/>
           <w:numId w:val="11"/>
@@ -2963,7 +2969,7 @@
     </w:p>
     <w:p>
       <w:pPr>
-        <w:pStyle w:val="ListParagraph"/>
+        <w:pStyle w:val="Odsekzoznamu"/>
         <w:numPr>
           <w:ilvl w:val="0"/>
           <w:numId w:val="11"/>
@@ -2975,7 +2981,7 @@
     </w:p>
     <w:p>
       <w:pPr>
-        <w:pStyle w:val="ListParagraph"/>
+        <w:pStyle w:val="Odsekzoznamu"/>
         <w:numPr>
           <w:ilvl w:val="0"/>
           <w:numId w:val="11"/>
@@ -3009,7 +3015,7 @@
     </w:p>
     <w:p>
       <w:pPr>
-        <w:pStyle w:val="ListParagraph"/>
+        <w:pStyle w:val="Odsekzoznamu"/>
         <w:numPr>
           <w:ilvl w:val="0"/>
           <w:numId w:val="13"/>
@@ -3021,7 +3027,7 @@
     </w:p>
     <w:p>
       <w:pPr>
-        <w:pStyle w:val="ListParagraph"/>
+        <w:pStyle w:val="Odsekzoznamu"/>
         <w:numPr>
           <w:ilvl w:val="0"/>
           <w:numId w:val="13"/>
@@ -3033,7 +3039,7 @@
     </w:p>
     <w:p>
       <w:pPr>
-        <w:pStyle w:val="ListParagraph"/>
+        <w:pStyle w:val="Odsekzoznamu"/>
         <w:numPr>
           <w:ilvl w:val="0"/>
           <w:numId w:val="13"/>
@@ -3053,7 +3059,7 @@
     </w:p>
     <w:p>
       <w:pPr>
-        <w:pStyle w:val="ListParagraph"/>
+        <w:pStyle w:val="Odsekzoznamu"/>
         <w:numPr>
           <w:ilvl w:val="0"/>
           <w:numId w:val="14"/>
@@ -3068,7 +3074,7 @@
     </w:p>
     <w:p>
       <w:pPr>
-        <w:pStyle w:val="ListParagraph"/>
+        <w:pStyle w:val="Odsekzoznamu"/>
         <w:numPr>
           <w:ilvl w:val="0"/>
           <w:numId w:val="14"/>
@@ -3086,7 +3092,7 @@
     </w:p>
     <w:p>
       <w:pPr>
-        <w:pStyle w:val="ListParagraph"/>
+        <w:pStyle w:val="Odsekzoznamu"/>
         <w:numPr>
           <w:ilvl w:val="0"/>
           <w:numId w:val="14"/>
@@ -3098,7 +3104,7 @@
     </w:p>
     <w:p>
       <w:pPr>
-        <w:pStyle w:val="ListParagraph"/>
+        <w:pStyle w:val="Odsekzoznamu"/>
         <w:numPr>
           <w:ilvl w:val="0"/>
           <w:numId w:val="14"/>
@@ -3110,7 +3116,7 @@
     </w:p>
     <w:p>
       <w:pPr>
-        <w:pStyle w:val="ListParagraph"/>
+        <w:pStyle w:val="Odsekzoznamu"/>
         <w:numPr>
           <w:ilvl w:val="0"/>
           <w:numId w:val="14"/>
@@ -3122,7 +3128,7 @@
     </w:p>
     <w:p>
       <w:pPr>
-        <w:pStyle w:val="ListParagraph"/>
+        <w:pStyle w:val="Odsekzoznamu"/>
         <w:numPr>
           <w:ilvl w:val="0"/>
           <w:numId w:val="14"/>
@@ -3134,7 +3140,7 @@
     </w:p>
     <w:p>
       <w:pPr>
-        <w:pStyle w:val="ListParagraph"/>
+        <w:pStyle w:val="Odsekzoznamu"/>
         <w:numPr>
           <w:ilvl w:val="0"/>
           <w:numId w:val="14"/>
@@ -3146,7 +3152,7 @@
     </w:p>
     <w:p>
       <w:pPr>
-        <w:pStyle w:val="ListParagraph"/>
+        <w:pStyle w:val="Odsekzoznamu"/>
         <w:numPr>
           <w:ilvl w:val="0"/>
           <w:numId w:val="14"/>
@@ -3158,7 +3164,7 @@
     </w:p>
     <w:p>
       <w:pPr>
-        <w:pStyle w:val="ListParagraph"/>
+        <w:pStyle w:val="Odsekzoznamu"/>
         <w:numPr>
           <w:ilvl w:val="0"/>
           <w:numId w:val="14"/>
@@ -3170,7 +3176,7 @@
     </w:p>
     <w:p>
       <w:pPr>
-        <w:pStyle w:val="ListParagraph"/>
+        <w:pStyle w:val="Odsekzoznamu"/>
         <w:numPr>
           <w:ilvl w:val="0"/>
           <w:numId w:val="14"/>
@@ -3182,7 +3188,7 @@
     </w:p>
     <w:p>
       <w:pPr>
-        <w:pStyle w:val="ListParagraph"/>
+        <w:pStyle w:val="Odsekzoznamu"/>
         <w:numPr>
           <w:ilvl w:val="0"/>
           <w:numId w:val="14"/>
@@ -3194,7 +3200,7 @@
     </w:p>
     <w:p>
       <w:pPr>
-        <w:pStyle w:val="ListParagraph"/>
+        <w:pStyle w:val="Odsekzoznamu"/>
         <w:numPr>
           <w:ilvl w:val="0"/>
           <w:numId w:val="14"/>
@@ -3206,7 +3212,7 @@
     </w:p>
     <w:p>
       <w:pPr>
-        <w:pStyle w:val="ListParagraph"/>
+        <w:pStyle w:val="Odsekzoznamu"/>
         <w:numPr>
           <w:ilvl w:val="0"/>
           <w:numId w:val="14"/>
@@ -3218,7 +3224,7 @@
     </w:p>
     <w:p>
       <w:pPr>
-        <w:pStyle w:val="ListParagraph"/>
+        <w:pStyle w:val="Odsekzoznamu"/>
         <w:numPr>
           <w:ilvl w:val="0"/>
           <w:numId w:val="14"/>
@@ -3230,7 +3236,7 @@
     </w:p>
     <w:p>
       <w:pPr>
-        <w:pStyle w:val="ListParagraph"/>
+        <w:pStyle w:val="Odsekzoznamu"/>
         <w:numPr>
           <w:ilvl w:val="0"/>
           <w:numId w:val="14"/>
@@ -3256,7 +3262,7 @@
     </w:p>
     <w:p>
       <w:pPr>
-        <w:pStyle w:val="ListParagraph"/>
+        <w:pStyle w:val="Odsekzoznamu"/>
         <w:numPr>
           <w:ilvl w:val="0"/>
           <w:numId w:val="16"/>
@@ -3268,7 +3274,7 @@
     </w:p>
     <w:p>
       <w:pPr>
-        <w:pStyle w:val="ListParagraph"/>
+        <w:pStyle w:val="Odsekzoznamu"/>
         <w:numPr>
           <w:ilvl w:val="0"/>
           <w:numId w:val="16"/>
@@ -3280,7 +3286,7 @@
     </w:p>
     <w:p>
       <w:pPr>
-        <w:pStyle w:val="ListParagraph"/>
+        <w:pStyle w:val="Odsekzoznamu"/>
         <w:numPr>
           <w:ilvl w:val="0"/>
           <w:numId w:val="16"/>
@@ -3292,7 +3298,7 @@
     </w:p>
     <w:p>
       <w:pPr>
-        <w:pStyle w:val="ListParagraph"/>
+        <w:pStyle w:val="Odsekzoznamu"/>
         <w:numPr>
           <w:ilvl w:val="0"/>
           <w:numId w:val="16"/>
@@ -3312,18 +3318,12 @@
     </w:p>
     <w:p>
       <w:r>
-        <w:t>Aplikácia kalorické tabuľky je veľmi dobre funkčná aplikácia.</w:t>
-      </w:r>
-      <w:r>
-        <w:t xml:space="preserve"> </w:t>
-      </w:r>
-      <w:r>
-        <w:t>Ako zdroj inšpirácie by sme mohli použiť:</w:t>
-      </w:r>
-    </w:p>
-    <w:p>
-      <w:pPr>
-        <w:pStyle w:val="ListParagraph"/>
+        <w:t>Aplikácia kalorické tabuľky je veľmi dobre funkčná aplikácia. Ako zdroj inšpirácie by sme mohli použiť:</w:t>
+      </w:r>
+    </w:p>
+    <w:p>
+      <w:pPr>
+        <w:pStyle w:val="Odsekzoznamu"/>
         <w:numPr>
           <w:ilvl w:val="0"/>
           <w:numId w:val="17"/>
@@ -3335,7 +3335,7 @@
     </w:p>
     <w:p>
       <w:pPr>
-        <w:pStyle w:val="ListParagraph"/>
+        <w:pStyle w:val="Odsekzoznamu"/>
         <w:numPr>
           <w:ilvl w:val="0"/>
           <w:numId w:val="17"/>
@@ -3347,7 +3347,7 @@
     </w:p>
     <w:p>
       <w:pPr>
-        <w:pStyle w:val="ListParagraph"/>
+        <w:pStyle w:val="Odsekzoznamu"/>
         <w:numPr>
           <w:ilvl w:val="0"/>
           <w:numId w:val="17"/>
@@ -3359,7 +3359,7 @@
     </w:p>
     <w:p>
       <w:pPr>
-        <w:pStyle w:val="ListParagraph"/>
+        <w:pStyle w:val="Odsekzoznamu"/>
         <w:numPr>
           <w:ilvl w:val="0"/>
           <w:numId w:val="17"/>
@@ -3382,7 +3382,7 @@
     </w:p>
     <w:p>
       <w:pPr>
-        <w:pStyle w:val="ListParagraph"/>
+        <w:pStyle w:val="Odsekzoznamu"/>
         <w:numPr>
           <w:ilvl w:val="0"/>
           <w:numId w:val="18"/>
@@ -3394,7 +3394,7 @@
     </w:p>
     <w:p>
       <w:pPr>
-        <w:pStyle w:val="ListParagraph"/>
+        <w:pStyle w:val="Odsekzoznamu"/>
         <w:numPr>
           <w:ilvl w:val="0"/>
           <w:numId w:val="18"/>
@@ -3406,7 +3406,7 @@
     </w:p>
     <w:p>
       <w:pPr>
-        <w:pStyle w:val="ListParagraph"/>
+        <w:pStyle w:val="Odsekzoznamu"/>
         <w:numPr>
           <w:ilvl w:val="0"/>
           <w:numId w:val="18"/>
@@ -3418,7 +3418,7 @@
     </w:p>
     <w:p>
       <w:pPr>
-        <w:pStyle w:val="ListParagraph"/>
+        <w:pStyle w:val="Odsekzoznamu"/>
         <w:numPr>
           <w:ilvl w:val="0"/>
           <w:numId w:val="14"/>
@@ -4472,7 +4472,7 @@
     </w:p>
     <w:p>
       <w:pPr>
-        <w:pStyle w:val="ListParagraph"/>
+        <w:pStyle w:val="Odsekzoznamu"/>
         <w:numPr>
           <w:ilvl w:val="0"/>
           <w:numId w:val="14"/>
@@ -4484,7 +4484,7 @@
     </w:p>
     <w:p>
       <w:pPr>
-        <w:pStyle w:val="ListParagraph"/>
+        <w:pStyle w:val="Odsekzoznamu"/>
         <w:numPr>
           <w:ilvl w:val="0"/>
           <w:numId w:val="14"/>
@@ -4496,7 +4496,7 @@
     </w:p>
     <w:p>
       <w:pPr>
-        <w:pStyle w:val="ListParagraph"/>
+        <w:pStyle w:val="Odsekzoznamu"/>
         <w:numPr>
           <w:ilvl w:val="0"/>
           <w:numId w:val="14"/>
@@ -4514,7 +4514,7 @@
     </w:p>
     <w:p>
       <w:pPr>
-        <w:pStyle w:val="ListParagraph"/>
+        <w:pStyle w:val="Odsekzoznamu"/>
         <w:numPr>
           <w:ilvl w:val="0"/>
           <w:numId w:val="14"/>
@@ -4526,7 +4526,7 @@
     </w:p>
     <w:p>
       <w:pPr>
-        <w:pStyle w:val="ListParagraph"/>
+        <w:pStyle w:val="Odsekzoznamu"/>
         <w:numPr>
           <w:ilvl w:val="0"/>
           <w:numId w:val="14"/>
@@ -4538,7 +4538,7 @@
     </w:p>
     <w:p>
       <w:pPr>
-        <w:pStyle w:val="ListParagraph"/>
+        <w:pStyle w:val="Odsekzoznamu"/>
         <w:numPr>
           <w:ilvl w:val="0"/>
           <w:numId w:val="14"/>
@@ -4550,7 +4550,7 @@
     </w:p>
     <w:p>
       <w:pPr>
-        <w:pStyle w:val="ListParagraph"/>
+        <w:pStyle w:val="Odsekzoznamu"/>
         <w:numPr>
           <w:ilvl w:val="0"/>
           <w:numId w:val="14"/>
@@ -4562,7 +4562,7 @@
     </w:p>
     <w:p>
       <w:pPr>
-        <w:pStyle w:val="ListParagraph"/>
+        <w:pStyle w:val="Odsekzoznamu"/>
         <w:numPr>
           <w:ilvl w:val="0"/>
           <w:numId w:val="14"/>
@@ -4574,7 +4574,7 @@
     </w:p>
     <w:p>
       <w:pPr>
-        <w:pStyle w:val="ListParagraph"/>
+        <w:pStyle w:val="Odsekzoznamu"/>
         <w:numPr>
           <w:ilvl w:val="0"/>
           <w:numId w:val="14"/>
@@ -4654,7 +4654,7 @@
     </w:p>
     <w:p>
       <w:pPr>
-        <w:pStyle w:val="ListParagraph"/>
+        <w:pStyle w:val="Odsekzoznamu"/>
         <w:numPr>
           <w:ilvl w:val="0"/>
           <w:numId w:val="19"/>
@@ -4666,7 +4666,7 @@
     </w:p>
     <w:p>
       <w:pPr>
-        <w:pStyle w:val="ListParagraph"/>
+        <w:pStyle w:val="Odsekzoznamu"/>
         <w:numPr>
           <w:ilvl w:val="1"/>
           <w:numId w:val="19"/>
@@ -4678,7 +4678,7 @@
     </w:p>
     <w:p>
       <w:pPr>
-        <w:pStyle w:val="ListParagraph"/>
+        <w:pStyle w:val="Odsekzoznamu"/>
         <w:numPr>
           <w:ilvl w:val="1"/>
           <w:numId w:val="19"/>
@@ -4690,7 +4690,7 @@
     </w:p>
     <w:p>
       <w:pPr>
-        <w:pStyle w:val="ListParagraph"/>
+        <w:pStyle w:val="Odsekzoznamu"/>
         <w:numPr>
           <w:ilvl w:val="1"/>
           <w:numId w:val="19"/>
@@ -4702,7 +4702,7 @@
     </w:p>
     <w:p>
       <w:pPr>
-        <w:pStyle w:val="ListParagraph"/>
+        <w:pStyle w:val="Odsekzoznamu"/>
         <w:numPr>
           <w:ilvl w:val="1"/>
           <w:numId w:val="19"/>
@@ -4714,7 +4714,7 @@
     </w:p>
     <w:p>
       <w:pPr>
-        <w:pStyle w:val="ListParagraph"/>
+        <w:pStyle w:val="Odsekzoznamu"/>
         <w:numPr>
           <w:ilvl w:val="0"/>
           <w:numId w:val="19"/>
@@ -4726,7 +4726,7 @@
     </w:p>
     <w:p>
       <w:pPr>
-        <w:pStyle w:val="ListParagraph"/>
+        <w:pStyle w:val="Odsekzoznamu"/>
         <w:numPr>
           <w:ilvl w:val="1"/>
           <w:numId w:val="19"/>
@@ -4738,7 +4738,7 @@
     </w:p>
     <w:p>
       <w:pPr>
-        <w:pStyle w:val="ListParagraph"/>
+        <w:pStyle w:val="Odsekzoznamu"/>
         <w:numPr>
           <w:ilvl w:val="1"/>
           <w:numId w:val="19"/>
@@ -4750,7 +4750,7 @@
     </w:p>
     <w:p>
       <w:pPr>
-        <w:pStyle w:val="ListParagraph"/>
+        <w:pStyle w:val="Odsekzoznamu"/>
         <w:numPr>
           <w:ilvl w:val="0"/>
           <w:numId w:val="19"/>
@@ -4762,7 +4762,7 @@
     </w:p>
     <w:p>
       <w:pPr>
-        <w:pStyle w:val="ListParagraph"/>
+        <w:pStyle w:val="Odsekzoznamu"/>
         <w:numPr>
           <w:ilvl w:val="1"/>
           <w:numId w:val="19"/>
@@ -4774,7 +4774,7 @@
     </w:p>
     <w:p>
       <w:pPr>
-        <w:pStyle w:val="ListParagraph"/>
+        <w:pStyle w:val="Odsekzoznamu"/>
         <w:numPr>
           <w:ilvl w:val="1"/>
           <w:numId w:val="19"/>
@@ -4786,7 +4786,7 @@
     </w:p>
     <w:p>
       <w:pPr>
-        <w:pStyle w:val="ListParagraph"/>
+        <w:pStyle w:val="Odsekzoznamu"/>
         <w:numPr>
           <w:ilvl w:val="1"/>
           <w:numId w:val="19"/>
@@ -4853,6 +4853,9 @@
     </w:p>
     <w:p>
       <w:r>
+        <w:rPr>
+          <w:noProof/>
+        </w:rPr>
         <w:drawing>
           <wp:inline distT="0" distB="0" distL="0" distR="0" wp14:anchorId="5AAFE4F3" wp14:editId="24B74C74">
             <wp:extent cx="5943600" cy="4233545"/>
@@ -4897,7 +4900,7 @@
     </w:p>
     <w:p>
       <w:pPr>
-        <w:pStyle w:val="ListParagraph"/>
+        <w:pStyle w:val="Odsekzoznamu"/>
         <w:numPr>
           <w:ilvl w:val="0"/>
           <w:numId w:val="20"/>
@@ -4909,7 +4912,7 @@
     </w:p>
     <w:p>
       <w:pPr>
-        <w:pStyle w:val="ListParagraph"/>
+        <w:pStyle w:val="Odsekzoznamu"/>
         <w:numPr>
           <w:ilvl w:val="1"/>
           <w:numId w:val="20"/>
@@ -4921,7 +4924,7 @@
     </w:p>
     <w:p>
       <w:pPr>
-        <w:pStyle w:val="ListParagraph"/>
+        <w:pStyle w:val="Odsekzoznamu"/>
         <w:numPr>
           <w:ilvl w:val="0"/>
           <w:numId w:val="20"/>
@@ -4933,7 +4936,7 @@
     </w:p>
     <w:p>
       <w:pPr>
-        <w:pStyle w:val="ListParagraph"/>
+        <w:pStyle w:val="Odsekzoznamu"/>
         <w:numPr>
           <w:ilvl w:val="1"/>
           <w:numId w:val="20"/>
@@ -4957,7 +4960,7 @@
     </w:p>
     <w:p>
       <w:pPr>
-        <w:pStyle w:val="ListParagraph"/>
+        <w:pStyle w:val="Odsekzoznamu"/>
         <w:numPr>
           <w:ilvl w:val="0"/>
           <w:numId w:val="21"/>
@@ -4979,7 +4982,7 @@
     </w:p>
     <w:p>
       <w:pPr>
-        <w:pStyle w:val="ListParagraph"/>
+        <w:pStyle w:val="Odsekzoznamu"/>
         <w:numPr>
           <w:ilvl w:val="0"/>
           <w:numId w:val="21"/>
@@ -5001,7 +5004,7 @@
     </w:p>
     <w:p>
       <w:pPr>
-        <w:pStyle w:val="ListParagraph"/>
+        <w:pStyle w:val="Odsekzoznamu"/>
         <w:numPr>
           <w:ilvl w:val="0"/>
           <w:numId w:val="21"/>
@@ -5031,6 +5034,9 @@
     </w:p>
     <w:p>
       <w:r>
+        <w:rPr>
+          <w:noProof/>
+        </w:rPr>
         <w:drawing>
           <wp:inline distT="0" distB="0" distL="0" distR="0" wp14:anchorId="2E86DA5E" wp14:editId="79705C1E">
             <wp:extent cx="5943600" cy="4418330"/>
@@ -5080,36 +5086,24 @@
         <w:t>Add Meal</w:t>
       </w:r>
       <w:r>
-        <w:t xml:space="preserve"> sa otvorí popup pre pridanie jedla.</w:t>
-      </w:r>
-      <w:r>
-        <w:t xml:space="preserve"> </w:t>
-      </w:r>
-      <w:r>
-        <w:t>V rámci tohto popupu, a jeho pridružených popupov, sú riešené nasledovné užívateľské potreby:</w:t>
-      </w:r>
-    </w:p>
-    <w:p>
-      <w:pPr>
-        <w:pStyle w:val="ListParagraph"/>
+        <w:t xml:space="preserve"> sa otvorí popup pre pridanie jedla. V rámci tohto popupu, a jeho pridružených popupov, sú riešené nasledovné užívateľské potreby:</w:t>
+      </w:r>
+    </w:p>
+    <w:p>
+      <w:pPr>
+        <w:pStyle w:val="Odsekzoznamu"/>
         <w:numPr>
           <w:ilvl w:val="0"/>
           <w:numId w:val="22"/>
         </w:numPr>
       </w:pPr>
       <w:r>
-        <w:t>Zapisovanie kalórií podľa jedla/potraviny (s množstvom) z databázy a</w:t>
-      </w:r>
-      <w:r>
-        <w:t> </w:t>
-      </w:r>
-      <w:r>
-        <w:t>manuálne</w:t>
-      </w:r>
-    </w:p>
-    <w:p>
-      <w:pPr>
-        <w:pStyle w:val="ListParagraph"/>
+        <w:t>Zapisovanie kalórií podľa jedla/potraviny (s množstvom) z databázy a manuálne</w:t>
+      </w:r>
+    </w:p>
+    <w:p>
+      <w:pPr>
+        <w:pStyle w:val="Odsekzoznamu"/>
         <w:numPr>
           <w:ilvl w:val="1"/>
           <w:numId w:val="22"/>
@@ -5121,7 +5115,7 @@
     </w:p>
     <w:p>
       <w:pPr>
-        <w:pStyle w:val="ListParagraph"/>
+        <w:pStyle w:val="Odsekzoznamu"/>
         <w:numPr>
           <w:ilvl w:val="1"/>
           <w:numId w:val="22"/>
@@ -5153,7 +5147,7 @@
     </w:p>
     <w:p>
       <w:pPr>
-        <w:pStyle w:val="ListParagraph"/>
+        <w:pStyle w:val="Odsekzoznamu"/>
         <w:numPr>
           <w:ilvl w:val="0"/>
           <w:numId w:val="22"/>
@@ -5165,7 +5159,7 @@
     </w:p>
     <w:p>
       <w:pPr>
-        <w:pStyle w:val="ListParagraph"/>
+        <w:pStyle w:val="Odsekzoznamu"/>
         <w:numPr>
           <w:ilvl w:val="1"/>
           <w:numId w:val="22"/>
@@ -5201,6 +5195,9 @@
     </w:p>
     <w:p>
       <w:r>
+        <w:rPr>
+          <w:noProof/>
+        </w:rPr>
         <w:drawing>
           <wp:inline distT="0" distB="0" distL="0" distR="0" wp14:anchorId="2383E474" wp14:editId="7CB3EFA1">
             <wp:extent cx="5943600" cy="4531360"/>
@@ -5255,7 +5252,7 @@
     </w:p>
     <w:p>
       <w:pPr>
-        <w:pStyle w:val="ListParagraph"/>
+        <w:pStyle w:val="Odsekzoznamu"/>
         <w:numPr>
           <w:ilvl w:val="0"/>
           <w:numId w:val="23"/>
@@ -5267,7 +5264,7 @@
     </w:p>
     <w:p>
       <w:pPr>
-        <w:pStyle w:val="ListParagraph"/>
+        <w:pStyle w:val="Odsekzoznamu"/>
         <w:numPr>
           <w:ilvl w:val="1"/>
           <w:numId w:val="23"/>
@@ -5303,6 +5300,9 @@
     </w:p>
     <w:p>
       <w:r>
+        <w:rPr>
+          <w:noProof/>
+        </w:rPr>
         <w:drawing>
           <wp:inline distT="0" distB="0" distL="0" distR="0" wp14:anchorId="4D14BF5C" wp14:editId="29B0D42F">
             <wp:extent cx="5943600" cy="5660390"/>
@@ -5357,7 +5357,7 @@
     </w:p>
     <w:p>
       <w:pPr>
-        <w:pStyle w:val="ListParagraph"/>
+        <w:pStyle w:val="Odsekzoznamu"/>
         <w:numPr>
           <w:ilvl w:val="0"/>
           <w:numId w:val="23"/>
@@ -5369,7 +5369,7 @@
     </w:p>
     <w:p>
       <w:pPr>
-        <w:pStyle w:val="ListParagraph"/>
+        <w:pStyle w:val="Odsekzoznamu"/>
         <w:numPr>
           <w:ilvl w:val="1"/>
           <w:numId w:val="23"/>
@@ -5426,7 +5426,7 @@
     </w:p>
     <w:p>
       <w:pPr>
-        <w:pStyle w:val="ListParagraph"/>
+        <w:pStyle w:val="Odsekzoznamu"/>
         <w:numPr>
           <w:ilvl w:val="0"/>
           <w:numId w:val="23"/>
@@ -5438,7 +5438,7 @@
     </w:p>
     <w:p>
       <w:pPr>
-        <w:pStyle w:val="ListParagraph"/>
+        <w:pStyle w:val="Odsekzoznamu"/>
         <w:numPr>
           <w:ilvl w:val="0"/>
           <w:numId w:val="23"/>
@@ -5466,7 +5466,7 @@
     </w:p>
     <w:p>
       <w:pPr>
-        <w:pStyle w:val="ListParagraph"/>
+        <w:pStyle w:val="Odsekzoznamu"/>
         <w:numPr>
           <w:ilvl w:val="0"/>
           <w:numId w:val="25"/>
@@ -5478,7 +5478,7 @@
     </w:p>
     <w:p>
       <w:pPr>
-        <w:pStyle w:val="ListParagraph"/>
+        <w:pStyle w:val="Odsekzoznamu"/>
         <w:numPr>
           <w:ilvl w:val="0"/>
           <w:numId w:val="25"/>
@@ -5490,7 +5490,7 @@
     </w:p>
     <w:p>
       <w:pPr>
-        <w:pStyle w:val="ListParagraph"/>
+        <w:pStyle w:val="Odsekzoznamu"/>
         <w:numPr>
           <w:ilvl w:val="0"/>
           <w:numId w:val="25"/>
@@ -5502,7 +5502,7 @@
     </w:p>
     <w:p>
       <w:pPr>
-        <w:pStyle w:val="ListParagraph"/>
+        <w:pStyle w:val="Odsekzoznamu"/>
         <w:numPr>
           <w:ilvl w:val="1"/>
           <w:numId w:val="25"/>
@@ -5514,7 +5514,7 @@
     </w:p>
     <w:p>
       <w:pPr>
-        <w:pStyle w:val="ListParagraph"/>
+        <w:pStyle w:val="Odsekzoznamu"/>
         <w:numPr>
           <w:ilvl w:val="0"/>
           <w:numId w:val="25"/>
@@ -5544,25 +5544,19 @@
     </w:p>
     <w:p>
       <w:pPr>
-        <w:pStyle w:val="ListParagraph"/>
+        <w:pStyle w:val="Odsekzoznamu"/>
         <w:numPr>
           <w:ilvl w:val="0"/>
           <w:numId w:val="25"/>
         </w:numPr>
       </w:pPr>
       <w:r>
-        <w:t xml:space="preserve">Úspešnosť splnenia úlohy na priamo: </w:t>
-      </w:r>
-      <w:r>
-        <w:t>5</w:t>
-      </w:r>
-      <w:r>
-        <w:t>0%</w:t>
-      </w:r>
-    </w:p>
-    <w:p>
-      <w:pPr>
-        <w:pStyle w:val="ListParagraph"/>
+        <w:t>Úspešnosť splnenia úlohy na priamo: 50%</w:t>
+      </w:r>
+    </w:p>
+    <w:p>
+      <w:pPr>
+        <w:pStyle w:val="Odsekzoznamu"/>
         <w:numPr>
           <w:ilvl w:val="0"/>
           <w:numId w:val="25"/>
@@ -5574,7 +5568,7 @@
     </w:p>
     <w:p>
       <w:pPr>
-        <w:pStyle w:val="ListParagraph"/>
+        <w:pStyle w:val="Odsekzoznamu"/>
         <w:numPr>
           <w:ilvl w:val="0"/>
           <w:numId w:val="25"/>
@@ -5586,7 +5580,7 @@
     </w:p>
     <w:p>
       <w:pPr>
-        <w:pStyle w:val="ListParagraph"/>
+        <w:pStyle w:val="Odsekzoznamu"/>
         <w:numPr>
           <w:ilvl w:val="1"/>
           <w:numId w:val="25"/>
@@ -5598,7 +5592,7 @@
     </w:p>
     <w:p>
       <w:pPr>
-        <w:pStyle w:val="ListParagraph"/>
+        <w:pStyle w:val="Odsekzoznamu"/>
         <w:numPr>
           <w:ilvl w:val="1"/>
           <w:numId w:val="25"/>
@@ -5610,7 +5604,7 @@
     </w:p>
     <w:p>
       <w:pPr>
-        <w:pStyle w:val="ListParagraph"/>
+        <w:pStyle w:val="Odsekzoznamu"/>
         <w:numPr>
           <w:ilvl w:val="0"/>
           <w:numId w:val="25"/>
@@ -5643,7 +5637,7 @@
     </w:p>
     <w:p>
       <w:pPr>
-        <w:pStyle w:val="ListParagraph"/>
+        <w:pStyle w:val="Odsekzoznamu"/>
         <w:numPr>
           <w:ilvl w:val="0"/>
           <w:numId w:val="25"/>
@@ -5655,7 +5649,7 @@
     </w:p>
     <w:p>
       <w:pPr>
-        <w:pStyle w:val="ListParagraph"/>
+        <w:pStyle w:val="Odsekzoznamu"/>
         <w:numPr>
           <w:ilvl w:val="0"/>
           <w:numId w:val="25"/>
@@ -5667,7 +5661,7 @@
     </w:p>
     <w:p>
       <w:pPr>
-        <w:pStyle w:val="ListParagraph"/>
+        <w:pStyle w:val="Odsekzoznamu"/>
         <w:numPr>
           <w:ilvl w:val="0"/>
           <w:numId w:val="25"/>
@@ -5679,7 +5673,7 @@
     </w:p>
     <w:p>
       <w:pPr>
-        <w:pStyle w:val="ListParagraph"/>
+        <w:pStyle w:val="Odsekzoznamu"/>
         <w:numPr>
           <w:ilvl w:val="1"/>
           <w:numId w:val="25"/>
@@ -5691,7 +5685,7 @@
     </w:p>
     <w:p>
       <w:pPr>
-        <w:pStyle w:val="ListParagraph"/>
+        <w:pStyle w:val="Odsekzoznamu"/>
         <w:numPr>
           <w:ilvl w:val="0"/>
           <w:numId w:val="25"/>
@@ -5727,25 +5721,19 @@
     </w:p>
     <w:p>
       <w:pPr>
-        <w:pStyle w:val="ListParagraph"/>
+        <w:pStyle w:val="Odsekzoznamu"/>
         <w:numPr>
           <w:ilvl w:val="0"/>
           <w:numId w:val="25"/>
         </w:numPr>
       </w:pPr>
       <w:r>
-        <w:t xml:space="preserve">Úspešnosť splnenia úlohy na priamo: </w:t>
-      </w:r>
-      <w:r>
-        <w:t>100</w:t>
-      </w:r>
-      <w:r>
-        <w:t>%</w:t>
-      </w:r>
-    </w:p>
-    <w:p>
-      <w:pPr>
-        <w:pStyle w:val="ListParagraph"/>
+        <w:t>Úspešnosť splnenia úlohy na priamo: 100%</w:t>
+      </w:r>
+    </w:p>
+    <w:p>
+      <w:pPr>
+        <w:pStyle w:val="Odsekzoznamu"/>
         <w:numPr>
           <w:ilvl w:val="0"/>
           <w:numId w:val="25"/>
@@ -5757,7 +5745,7 @@
     </w:p>
     <w:p>
       <w:pPr>
-        <w:pStyle w:val="ListParagraph"/>
+        <w:pStyle w:val="Odsekzoznamu"/>
         <w:numPr>
           <w:ilvl w:val="0"/>
           <w:numId w:val="25"/>
@@ -5769,7 +5757,7 @@
     </w:p>
     <w:p>
       <w:pPr>
-        <w:pStyle w:val="ListParagraph"/>
+        <w:pStyle w:val="Odsekzoznamu"/>
         <w:numPr>
           <w:ilvl w:val="1"/>
           <w:numId w:val="25"/>
@@ -5785,7 +5773,7 @@
     </w:p>
     <w:p>
       <w:pPr>
-        <w:pStyle w:val="ListParagraph"/>
+        <w:pStyle w:val="Odsekzoznamu"/>
         <w:numPr>
           <w:ilvl w:val="0"/>
           <w:numId w:val="25"/>
@@ -5815,7 +5803,7 @@
     </w:p>
     <w:p>
       <w:pPr>
-        <w:pStyle w:val="ListParagraph"/>
+        <w:pStyle w:val="Odsekzoznamu"/>
         <w:numPr>
           <w:ilvl w:val="0"/>
           <w:numId w:val="25"/>
@@ -5827,25 +5815,19 @@
     </w:p>
     <w:p>
       <w:pPr>
-        <w:pStyle w:val="ListParagraph"/>
+        <w:pStyle w:val="Odsekzoznamu"/>
         <w:numPr>
           <w:ilvl w:val="0"/>
           <w:numId w:val="25"/>
         </w:numPr>
       </w:pPr>
       <w:r>
-        <w:t xml:space="preserve">Percentuálny podiel chýbných stlačení: </w:t>
-      </w:r>
-      <w:r>
-        <w:t>14.3</w:t>
-      </w:r>
-      <w:r>
-        <w:t>%</w:t>
-      </w:r>
-    </w:p>
-    <w:p>
-      <w:pPr>
-        <w:pStyle w:val="ListParagraph"/>
+        <w:t>Percentuálny podiel chýbných stlačení: 14.3%</w:t>
+      </w:r>
+    </w:p>
+    <w:p>
+      <w:pPr>
+        <w:pStyle w:val="Odsekzoznamu"/>
         <w:numPr>
           <w:ilvl w:val="0"/>
           <w:numId w:val="25"/>
@@ -5857,7 +5839,7 @@
     </w:p>
     <w:p>
       <w:pPr>
-        <w:pStyle w:val="ListParagraph"/>
+        <w:pStyle w:val="Odsekzoznamu"/>
         <w:numPr>
           <w:ilvl w:val="1"/>
           <w:numId w:val="25"/>
@@ -5873,7 +5855,7 @@
     </w:p>
     <w:p>
       <w:pPr>
-        <w:pStyle w:val="ListParagraph"/>
+        <w:pStyle w:val="Odsekzoznamu"/>
         <w:numPr>
           <w:ilvl w:val="0"/>
           <w:numId w:val="25"/>
@@ -5903,7 +5885,7 @@
     </w:p>
     <w:p>
       <w:pPr>
-        <w:pStyle w:val="ListParagraph"/>
+        <w:pStyle w:val="Odsekzoznamu"/>
         <w:numPr>
           <w:ilvl w:val="0"/>
           <w:numId w:val="25"/>
@@ -5915,25 +5897,19 @@
     </w:p>
     <w:p>
       <w:pPr>
-        <w:pStyle w:val="ListParagraph"/>
+        <w:pStyle w:val="Odsekzoznamu"/>
         <w:numPr>
           <w:ilvl w:val="0"/>
           <w:numId w:val="25"/>
         </w:numPr>
       </w:pPr>
       <w:r>
-        <w:t xml:space="preserve">Percentuálny podiel chýbných stlačení: </w:t>
-      </w:r>
-      <w:r>
-        <w:t>33</w:t>
-      </w:r>
-      <w:r>
-        <w:t>%</w:t>
-      </w:r>
-    </w:p>
-    <w:p>
-      <w:pPr>
-        <w:pStyle w:val="ListParagraph"/>
+        <w:t>Percentuálny podiel chýbných stlačení: 33%</w:t>
+      </w:r>
+    </w:p>
+    <w:p>
+      <w:pPr>
+        <w:pStyle w:val="Odsekzoznamu"/>
         <w:numPr>
           <w:ilvl w:val="0"/>
           <w:numId w:val="25"/>
@@ -5945,7 +5921,7 @@
     </w:p>
     <w:p>
       <w:pPr>
-        <w:pStyle w:val="ListParagraph"/>
+        <w:pStyle w:val="Odsekzoznamu"/>
         <w:numPr>
           <w:ilvl w:val="1"/>
           <w:numId w:val="25"/>
@@ -5961,7 +5937,7 @@
     </w:p>
     <w:p>
       <w:pPr>
-        <w:pStyle w:val="ListParagraph"/>
+        <w:pStyle w:val="Odsekzoznamu"/>
         <w:numPr>
           <w:ilvl w:val="0"/>
           <w:numId w:val="25"/>
@@ -5994,25 +5970,19 @@
     </w:p>
     <w:p>
       <w:pPr>
-        <w:pStyle w:val="ListParagraph"/>
+        <w:pStyle w:val="Odsekzoznamu"/>
         <w:numPr>
           <w:ilvl w:val="0"/>
           <w:numId w:val="25"/>
         </w:numPr>
       </w:pPr>
       <w:r>
-        <w:t xml:space="preserve">Úspešnosť splnenia úlohy na priamo: </w:t>
-      </w:r>
-      <w:r>
-        <w:t>50</w:t>
-      </w:r>
-      <w:r>
-        <w:t>%</w:t>
-      </w:r>
-    </w:p>
-    <w:p>
-      <w:pPr>
-        <w:pStyle w:val="ListParagraph"/>
+        <w:t>Úspešnosť splnenia úlohy na priamo: 50%</w:t>
+      </w:r>
+    </w:p>
+    <w:p>
+      <w:pPr>
+        <w:pStyle w:val="Odsekzoznamu"/>
         <w:numPr>
           <w:ilvl w:val="0"/>
           <w:numId w:val="25"/>
@@ -6024,7 +5994,7 @@
     </w:p>
     <w:p>
       <w:pPr>
-        <w:pStyle w:val="ListParagraph"/>
+        <w:pStyle w:val="Odsekzoznamu"/>
         <w:numPr>
           <w:ilvl w:val="0"/>
           <w:numId w:val="25"/>
@@ -6036,7 +6006,7 @@
     </w:p>
     <w:p>
       <w:pPr>
-        <w:pStyle w:val="ListParagraph"/>
+        <w:pStyle w:val="Odsekzoznamu"/>
         <w:numPr>
           <w:ilvl w:val="1"/>
           <w:numId w:val="25"/>
@@ -6052,7 +6022,7 @@
     </w:p>
     <w:p>
       <w:pPr>
-        <w:pStyle w:val="ListParagraph"/>
+        <w:pStyle w:val="Odsekzoznamu"/>
         <w:numPr>
           <w:ilvl w:val="0"/>
           <w:numId w:val="25"/>
@@ -6911,6 +6881,467 @@
         <w:lastRenderedPageBreak/>
         <w:t xml:space="preserve">8) xpapad11 – </w:t>
       </w:r>
+      <w:r>
+        <w:t>Testovanie makety</w:t>
+      </w:r>
+    </w:p>
+    <w:p>
+      <w:r>
+        <w:t xml:space="preserve">Testovanie bolo prevedené na užívateľoch, ktorý aplikáciu podobného typu už v živote používali/používajú. Užívateľom bola tiež podaná otázka či aktívne športujú v rámci svojho voľného času alebo sa inak venujú pohybovej/športovej aktivite, odpoveď by sa dala zhrnúť do: „V rámci možností, áno.“.   </w:t>
+      </w:r>
+    </w:p>
+    <w:p>
+      <w:r>
+        <w:t xml:space="preserve">Cieľom testovania bolo zistiť, či navrhnutá maketa aplikácie pôsobí intuitívne, ako užívateľ hodnotí množstvo času potrebného na vykonanie určitého úkonu v aplikácii a či nemá problémy s orientovaním sa v danej aplikácii.  </w:t>
+      </w:r>
+    </w:p>
+    <w:p>
+      <w:r>
+        <w:t>Ako metódu testovania som zvolil scenár cielených úloh.</w:t>
+      </w:r>
+    </w:p>
+    <w:p>
+      <w:r>
+        <w:t>Zvolené scenáre:</w:t>
+      </w:r>
+    </w:p>
+    <w:p>
+      <w:pPr>
+        <w:pStyle w:val="Odsekzoznamu"/>
+        <w:numPr>
+          <w:ilvl w:val="0"/>
+          <w:numId w:val="12"/>
+        </w:numPr>
+      </w:pPr>
+      <w:r>
+        <w:t>Vstup do aplikácie a následné si prezretie svojho profilu</w:t>
+      </w:r>
+    </w:p>
+    <w:p>
+      <w:pPr>
+        <w:pStyle w:val="Odsekzoznamu"/>
+        <w:numPr>
+          <w:ilvl w:val="0"/>
+          <w:numId w:val="12"/>
+        </w:numPr>
+      </w:pPr>
+      <w:r>
+        <w:t>Zmena svojich fyzických hodnôt (váha, výška...)</w:t>
+      </w:r>
+    </w:p>
+    <w:p>
+      <w:pPr>
+        <w:pStyle w:val="Odsekzoznamu"/>
+        <w:numPr>
+          <w:ilvl w:val="0"/>
+          <w:numId w:val="12"/>
+        </w:numPr>
+      </w:pPr>
+      <w:r>
+        <w:t>Pridanie aktivity a vyhľadanie/pridanie nejakého drinku</w:t>
+      </w:r>
+    </w:p>
+    <w:p>
+      <w:pPr>
+        <w:pStyle w:val="Odsekzoznamu"/>
+        <w:numPr>
+          <w:ilvl w:val="0"/>
+          <w:numId w:val="12"/>
+        </w:numPr>
+      </w:pPr>
+      <w:r>
+        <w:t>Pridanie užívateľom zvoleného receptu do svojho skonzumovaného jedla za deň</w:t>
+      </w:r>
+    </w:p>
+    <w:p>
+      <w:r>
+        <w:t xml:space="preserve"> V mojom prípade sa jednalo o to či opýtaný užívatelia sa budú vedieť prihlásiť a následne zobraziť svoj profil.  Ďalej ma zaujímalo či užívatelia budú vedieť pracovať na stránke kalendáru a či si budú vedieť pridať, pridať skonzumované jedlo, vypitú vodu alebo pridať nejakú aktivitu na daný deň. </w:t>
+      </w:r>
+    </w:p>
+    <w:p>
+      <w:r>
+        <w:t xml:space="preserve">Ako metriku som si zvolil množstvo kliknutí ktoré smerovali mimo (tzv. „missclicks“), množstvo času potrebného na dokončenie daného scenára. </w:t>
+      </w:r>
+    </w:p>
+    <w:p>
+      <w:r>
+        <w:t>Pred samotným testom bola aplikácia testovacím subjektom v krátkosti odprezentovaná. Boli upozornený na to, že sa jedná len o testovanie makety aplikácie a nie aplikácie samotnej.</w:t>
+      </w:r>
+    </w:p>
+    <w:p>
+      <w:r>
+        <w:t>Výsledky daného testovania sú nasledovné:</w:t>
+      </w:r>
+    </w:p>
+    <w:tbl>
+      <w:tblPr>
+        <w:tblStyle w:val="Mriekatabuky"/>
+        <w:tblpPr w:leftFromText="141" w:rightFromText="141" w:vertAnchor="text" w:horzAnchor="margin" w:tblpXSpec="center" w:tblpY="127"/>
+        <w:tblW w:w="9245" w:type="dxa"/>
+        <w:tblLook w:val="04A0" w:firstRow="1" w:lastRow="0" w:firstColumn="1" w:lastColumn="0" w:noHBand="0" w:noVBand="1"/>
+      </w:tblPr>
+      <w:tblGrid>
+        <w:gridCol w:w="6044"/>
+        <w:gridCol w:w="1236"/>
+        <w:gridCol w:w="958"/>
+        <w:gridCol w:w="1007"/>
+      </w:tblGrid>
+      <w:tr>
+        <w:tc>
+          <w:tcPr>
+            <w:tcW w:w="6046" w:type="dxa"/>
+          </w:tcPr>
+          <w:p>
+            <w:pPr>
+              <w:jc w:val="center"/>
+            </w:pPr>
+            <w:r>
+              <w:t>Úloha</w:t>
+            </w:r>
+          </w:p>
+        </w:tc>
+        <w:tc>
+          <w:tcPr>
+            <w:tcW w:w="2194" w:type="dxa"/>
+            <w:gridSpan w:val="2"/>
+          </w:tcPr>
+          <w:p>
+            <w:pPr>
+              <w:jc w:val="center"/>
+            </w:pPr>
+            <w:r>
+              <w:t>Doba splnenia scenára (2 užívatelia)</w:t>
+            </w:r>
+          </w:p>
+        </w:tc>
+        <w:tc>
+          <w:tcPr>
+            <w:tcW w:w="1005" w:type="dxa"/>
+          </w:tcPr>
+          <w:p>
+            <w:pPr>
+              <w:jc w:val="center"/>
+            </w:pPr>
+            <w:r>
+              <w:t>Misscliks</w:t>
+            </w:r>
+          </w:p>
+        </w:tc>
+      </w:tr>
+      <w:tr>
+        <w:trPr>
+          <w:trHeight w:val="726"/>
+        </w:trPr>
+        <w:tc>
+          <w:tcPr>
+            <w:tcW w:w="6046" w:type="dxa"/>
+          </w:tcPr>
+          <w:p>
+            <w:r>
+              <w:t>Vstup do aplikácie a následné si prezretie svojho profilu</w:t>
+            </w:r>
+          </w:p>
+          <w:p>
+            <w:pPr>
+              <w:jc w:val="center"/>
+            </w:pPr>
+          </w:p>
+        </w:tc>
+        <w:tc>
+          <w:tcPr>
+            <w:tcW w:w="1236" w:type="dxa"/>
+          </w:tcPr>
+          <w:p>
+            <w:pPr>
+              <w:jc w:val="center"/>
+            </w:pPr>
+          </w:p>
+          <w:p>
+            <w:pPr>
+              <w:jc w:val="center"/>
+            </w:pPr>
+            <w:r>
+              <w:t>27s</w:t>
+            </w:r>
+          </w:p>
+        </w:tc>
+        <w:tc>
+          <w:tcPr>
+            <w:tcW w:w="958" w:type="dxa"/>
+          </w:tcPr>
+          <w:p>
+            <w:pPr>
+              <w:jc w:val="center"/>
+            </w:pPr>
+          </w:p>
+          <w:p>
+            <w:pPr>
+              <w:jc w:val="center"/>
+            </w:pPr>
+            <w:r>
+              <w:t>20s</w:t>
+            </w:r>
+          </w:p>
+        </w:tc>
+        <w:tc>
+          <w:tcPr>
+            <w:tcW w:w="1005" w:type="dxa"/>
+          </w:tcPr>
+          <w:p>
+            <w:pPr>
+              <w:jc w:val="center"/>
+            </w:pPr>
+          </w:p>
+          <w:p>
+            <w:pPr>
+              <w:jc w:val="center"/>
+              <w:rPr>
+                <w:lang w:val="en-GB"/>
+              </w:rPr>
+            </w:pPr>
+            <w:r>
+              <w:t>0</w:t>
+            </w:r>
+            <w:r>
+              <w:rPr>
+                <w:lang w:val="en-GB"/>
+              </w:rPr>
+              <w:t>%</w:t>
+            </w:r>
+          </w:p>
+        </w:tc>
+      </w:tr>
+      <w:tr>
+        <w:trPr>
+          <w:trHeight w:val="734"/>
+        </w:trPr>
+        <w:tc>
+          <w:tcPr>
+            <w:tcW w:w="6046" w:type="dxa"/>
+          </w:tcPr>
+          <w:p>
+            <w:r>
+              <w:t>Zmena svojich fyzických hodnôt (váha, výška...)</w:t>
+            </w:r>
+          </w:p>
+          <w:p>
+            <w:pPr>
+              <w:jc w:val="center"/>
+            </w:pPr>
+          </w:p>
+        </w:tc>
+        <w:tc>
+          <w:tcPr>
+            <w:tcW w:w="1236" w:type="dxa"/>
+          </w:tcPr>
+          <w:p>
+            <w:pPr>
+              <w:jc w:val="center"/>
+            </w:pPr>
+          </w:p>
+          <w:p>
+            <w:pPr>
+              <w:jc w:val="center"/>
+            </w:pPr>
+            <w:r>
+              <w:t>54s</w:t>
+            </w:r>
+          </w:p>
+        </w:tc>
+        <w:tc>
+          <w:tcPr>
+            <w:tcW w:w="958" w:type="dxa"/>
+          </w:tcPr>
+          <w:p>
+            <w:pPr>
+              <w:jc w:val="center"/>
+            </w:pPr>
+          </w:p>
+          <w:p>
+            <w:pPr>
+              <w:jc w:val="center"/>
+            </w:pPr>
+            <w:r>
+              <w:t>23s</w:t>
+            </w:r>
+          </w:p>
+        </w:tc>
+        <w:tc>
+          <w:tcPr>
+            <w:tcW w:w="1005" w:type="dxa"/>
+          </w:tcPr>
+          <w:p>
+            <w:pPr>
+              <w:jc w:val="center"/>
+            </w:pPr>
+          </w:p>
+          <w:p>
+            <w:pPr>
+              <w:jc w:val="center"/>
+            </w:pPr>
+            <w:r>
+              <w:t>50%</w:t>
+            </w:r>
+          </w:p>
+        </w:tc>
+      </w:tr>
+      <w:tr>
+        <w:trPr>
+          <w:trHeight w:val="472"/>
+        </w:trPr>
+        <w:tc>
+          <w:tcPr>
+            <w:tcW w:w="6046" w:type="dxa"/>
+          </w:tcPr>
+          <w:p>
+            <w:r>
+              <w:t>Pridanie aktivity a vyhľadanie/pridanie nejakého drinku</w:t>
+            </w:r>
+          </w:p>
+          <w:p>
+            <w:pPr>
+              <w:jc w:val="center"/>
+            </w:pPr>
+          </w:p>
+        </w:tc>
+        <w:tc>
+          <w:tcPr>
+            <w:tcW w:w="1236" w:type="dxa"/>
+          </w:tcPr>
+          <w:p>
+            <w:pPr>
+              <w:jc w:val="center"/>
+            </w:pPr>
+          </w:p>
+          <w:p>
+            <w:pPr>
+              <w:jc w:val="center"/>
+            </w:pPr>
+            <w:r>
+              <w:t>56s</w:t>
+            </w:r>
+          </w:p>
+        </w:tc>
+        <w:tc>
+          <w:tcPr>
+            <w:tcW w:w="958" w:type="dxa"/>
+          </w:tcPr>
+          <w:p>
+            <w:pPr>
+              <w:jc w:val="center"/>
+            </w:pPr>
+          </w:p>
+          <w:p>
+            <w:pPr>
+              <w:jc w:val="center"/>
+            </w:pPr>
+            <w:r>
+              <w:t>45s</w:t>
+            </w:r>
+          </w:p>
+        </w:tc>
+        <w:tc>
+          <w:tcPr>
+            <w:tcW w:w="1005" w:type="dxa"/>
+          </w:tcPr>
+          <w:p>
+            <w:pPr>
+              <w:jc w:val="center"/>
+            </w:pPr>
+          </w:p>
+          <w:p>
+            <w:pPr>
+              <w:jc w:val="center"/>
+            </w:pPr>
+            <w:r>
+              <w:t>34%</w:t>
+            </w:r>
+          </w:p>
+          <w:p>
+            <w:r>
+              <w:t xml:space="preserve"> </w:t>
+            </w:r>
+          </w:p>
+        </w:tc>
+      </w:tr>
+      <w:tr>
+        <w:tc>
+          <w:tcPr>
+            <w:tcW w:w="6046" w:type="dxa"/>
+          </w:tcPr>
+          <w:p>
+            <w:r>
+              <w:t>Pridanie užívateľom zvoleného receptu do svojho skonzumovaného jedla za deň</w:t>
+            </w:r>
+          </w:p>
+          <w:p>
+            <w:pPr>
+              <w:jc w:val="center"/>
+            </w:pPr>
+          </w:p>
+        </w:tc>
+        <w:tc>
+          <w:tcPr>
+            <w:tcW w:w="1236" w:type="dxa"/>
+          </w:tcPr>
+          <w:p>
+            <w:pPr>
+              <w:jc w:val="center"/>
+            </w:pPr>
+          </w:p>
+          <w:p>
+            <w:pPr>
+              <w:jc w:val="center"/>
+            </w:pPr>
+            <w:r>
+              <w:t>121s</w:t>
+            </w:r>
+          </w:p>
+        </w:tc>
+        <w:tc>
+          <w:tcPr>
+            <w:tcW w:w="958" w:type="dxa"/>
+          </w:tcPr>
+          <w:p>
+            <w:pPr>
+              <w:jc w:val="center"/>
+            </w:pPr>
+          </w:p>
+          <w:p>
+            <w:pPr>
+              <w:jc w:val="center"/>
+            </w:pPr>
+            <w:r>
+              <w:t>100s</w:t>
+            </w:r>
+          </w:p>
+        </w:tc>
+        <w:tc>
+          <w:tcPr>
+            <w:tcW w:w="1005" w:type="dxa"/>
+          </w:tcPr>
+          <w:p>
+            <w:pPr>
+              <w:jc w:val="center"/>
+            </w:pPr>
+          </w:p>
+          <w:p>
+            <w:pPr>
+              <w:jc w:val="center"/>
+            </w:pPr>
+            <w:r>
+              <w:t>71%</w:t>
+            </w:r>
+          </w:p>
+        </w:tc>
+      </w:tr>
+    </w:tbl>
+    <w:p/>
+    <w:p>
+      <w:r>
+        <w:lastRenderedPageBreak/>
+        <w:t>Užívatelia mali hlavne pripomienky k vzhľadu stránky profilu (My account), dôvodom bol fakt, že užívatelia by boli radšej za možnosť, upravovať údaje (hmotnosť, výšku, vek...) priamo v samotných „dlaždiciach“ než aby sa im zobrazilo okno, kde by dané údaje zadali a zmenili. Pripomienka bola prijatá a vo výslednej aplikácií bude implementovaná. Tiež zaznela pripomienka aby v prípade pridávania skonzumovaných jedál bolo, zvýraznené tlačidlo pre pridávanie receptov, nakoľko mnoho užívateľov kliklo miesto „Recipes“ tlačidla rovno na vyhľadávanie. Túto pripomienku budeme riešiť tak, že zvýrazníme tlačidlo receptov a, tiež zvážime preusporiadanie danej časti našej webovej aplikácie.</w:t>
+      </w:r>
     </w:p>
     <w:p/>
     <w:p>
@@ -7139,7 +7570,7 @@
     </w:p>
     <w:p>
       <w:pPr>
-        <w:pStyle w:val="ListParagraph"/>
+        <w:pStyle w:val="Odsekzoznamu"/>
         <w:numPr>
           <w:ilvl w:val="0"/>
           <w:numId w:val="26"/>
@@ -7153,15 +7584,12 @@
         <w:t>BodyData</w:t>
       </w:r>
       <w:r>
-        <w:t xml:space="preserve"> -</w:t>
-      </w:r>
-      <w:r>
-        <w:t xml:space="preserve"> tabuľka reprezentujúca fyzické údaje užívateľa</w:t>
-      </w:r>
-    </w:p>
-    <w:p>
-      <w:pPr>
-        <w:pStyle w:val="ListParagraph"/>
+        <w:t xml:space="preserve"> - tabuľka reprezentujúca fyzické údaje užívateľa</w:t>
+      </w:r>
+    </w:p>
+    <w:p>
+      <w:pPr>
+        <w:pStyle w:val="Odsekzoznamu"/>
         <w:numPr>
           <w:ilvl w:val="0"/>
           <w:numId w:val="26"/>
@@ -7180,7 +7608,7 @@
     </w:p>
     <w:p>
       <w:pPr>
-        <w:pStyle w:val="ListParagraph"/>
+        <w:pStyle w:val="Odsekzoznamu"/>
         <w:numPr>
           <w:ilvl w:val="0"/>
           <w:numId w:val="26"/>
@@ -7199,7 +7627,7 @@
     </w:p>
     <w:p>
       <w:pPr>
-        <w:pStyle w:val="ListParagraph"/>
+        <w:pStyle w:val="Odsekzoznamu"/>
         <w:numPr>
           <w:ilvl w:val="0"/>
           <w:numId w:val="26"/>
@@ -7213,15 +7641,12 @@
         <w:t>Drink</w:t>
       </w:r>
       <w:r>
-        <w:t xml:space="preserve"> </w:t>
-      </w:r>
-      <w:r>
-        <w:t>- tabuľka reprezentujúca nápoje a ich nutričné hodnoty</w:t>
-      </w:r>
-    </w:p>
-    <w:p>
-      <w:pPr>
-        <w:pStyle w:val="ListParagraph"/>
+        <w:t xml:space="preserve"> - tabuľka reprezentujúca nápoje a ich nutričné hodnoty</w:t>
+      </w:r>
+    </w:p>
+    <w:p>
+      <w:pPr>
+        <w:pStyle w:val="Odsekzoznamu"/>
         <w:numPr>
           <w:ilvl w:val="0"/>
           <w:numId w:val="26"/>
@@ -7240,7 +7665,7 @@
     </w:p>
     <w:p>
       <w:pPr>
-        <w:pStyle w:val="ListParagraph"/>
+        <w:pStyle w:val="Odsekzoznamu"/>
         <w:numPr>
           <w:ilvl w:val="0"/>
           <w:numId w:val="26"/>
@@ -7259,7 +7684,7 @@
     </w:p>
     <w:p>
       <w:pPr>
-        <w:pStyle w:val="ListParagraph"/>
+        <w:pStyle w:val="Odsekzoznamu"/>
         <w:numPr>
           <w:ilvl w:val="0"/>
           <w:numId w:val="26"/>
@@ -7278,7 +7703,7 @@
     </w:p>
     <w:p>
       <w:pPr>
-        <w:pStyle w:val="ListParagraph"/>
+        <w:pStyle w:val="Odsekzoznamu"/>
         <w:numPr>
           <w:ilvl w:val="0"/>
           <w:numId w:val="26"/>
@@ -7297,7 +7722,7 @@
     </w:p>
     <w:p>
       <w:pPr>
-        <w:pStyle w:val="ListParagraph"/>
+        <w:pStyle w:val="Odsekzoznamu"/>
         <w:numPr>
           <w:ilvl w:val="0"/>
           <w:numId w:val="26"/>
@@ -7416,7 +7841,7 @@
     </w:p>
     <w:p>
       <w:pPr>
-        <w:pStyle w:val="ListParagraph"/>
+        <w:pStyle w:val="Odsekzoznamu"/>
         <w:numPr>
           <w:ilvl w:val="0"/>
           <w:numId w:val="27"/>
@@ -7435,7 +7860,7 @@
     </w:p>
     <w:p>
       <w:pPr>
-        <w:pStyle w:val="ListParagraph"/>
+        <w:pStyle w:val="Odsekzoznamu"/>
         <w:numPr>
           <w:ilvl w:val="0"/>
           <w:numId w:val="27"/>
@@ -7454,7 +7879,7 @@
     </w:p>
     <w:p>
       <w:pPr>
-        <w:pStyle w:val="ListParagraph"/>
+        <w:pStyle w:val="Odsekzoznamu"/>
         <w:numPr>
           <w:ilvl w:val="0"/>
           <w:numId w:val="27"/>
@@ -7473,7 +7898,7 @@
     </w:p>
     <w:p>
       <w:pPr>
-        <w:pStyle w:val="ListParagraph"/>
+        <w:pStyle w:val="Odsekzoznamu"/>
         <w:numPr>
           <w:ilvl w:val="0"/>
           <w:numId w:val="27"/>
@@ -7492,7 +7917,7 @@
     </w:p>
     <w:p>
       <w:pPr>
-        <w:pStyle w:val="ListParagraph"/>
+        <w:pStyle w:val="Odsekzoznamu"/>
         <w:numPr>
           <w:ilvl w:val="0"/>
           <w:numId w:val="27"/>
@@ -7564,7 +7989,7 @@
     <w:sdtContent>
       <w:p>
         <w:pPr>
-          <w:pStyle w:val="Footer"/>
+          <w:pStyle w:val="Pta"/>
           <w:jc w:val="center"/>
         </w:pPr>
         <w:r>
@@ -7587,7 +8012,7 @@
   </w:sdt>
   <w:p>
     <w:pPr>
-      <w:pStyle w:val="Footer"/>
+      <w:pStyle w:val="Pta"/>
     </w:pPr>
   </w:p>
 </w:ftr>
@@ -7627,7 +8052,7 @@
     <w:lvl w:ilvl="0">
       <w:start w:val="1"/>
       <w:numFmt w:val="bullet"/>
-      <w:pStyle w:val="ListBullet"/>
+      <w:pStyle w:val="Zoznamsodrkami"/>
       <w:lvlText w:val=""/>
       <w:lvlJc w:val="left"/>
       <w:pPr>
@@ -11035,7 +11460,7 @@
     <w:lsdException w:name="Unresolved Mention" w:semiHidden="1" w:unhideWhenUsed="1"/>
     <w:lsdException w:name="Smart Link" w:semiHidden="1" w:unhideWhenUsed="1"/>
   </w:latentStyles>
-  <w:style w:type="paragraph" w:default="1" w:styleId="Normal">
+  <w:style w:type="paragraph" w:default="1" w:styleId="Normlny">
     <w:name w:val="Normal"/>
     <w:qFormat/>
     <w:rsid w:val="004320A2"/>
@@ -11045,11 +11470,11 @@
       <w14:ligatures w14:val="none"/>
     </w:rPr>
   </w:style>
-  <w:style w:type="paragraph" w:styleId="Heading1">
+  <w:style w:type="paragraph" w:styleId="Nadpis1">
     <w:name w:val="heading 1"/>
-    <w:basedOn w:val="Normal"/>
-    <w:next w:val="Normal"/>
-    <w:link w:val="Heading1Char"/>
+    <w:basedOn w:val="Normlny"/>
+    <w:next w:val="Normlny"/>
+    <w:link w:val="Nadpis1Char"/>
     <w:uiPriority w:val="9"/>
     <w:qFormat/>
     <w:rsid w:val="00AC100C"/>
@@ -11066,11 +11491,11 @@
       <w:szCs w:val="32"/>
     </w:rPr>
   </w:style>
-  <w:style w:type="paragraph" w:styleId="Heading2">
+  <w:style w:type="paragraph" w:styleId="Nadpis2">
     <w:name w:val="heading 2"/>
-    <w:basedOn w:val="Normal"/>
-    <w:next w:val="Normal"/>
-    <w:link w:val="Heading2Char"/>
+    <w:basedOn w:val="Normlny"/>
+    <w:next w:val="Normlny"/>
+    <w:link w:val="Nadpis2Char"/>
     <w:uiPriority w:val="9"/>
     <w:unhideWhenUsed/>
     <w:qFormat/>
@@ -11088,11 +11513,11 @@
       <w:szCs w:val="26"/>
     </w:rPr>
   </w:style>
-  <w:style w:type="paragraph" w:styleId="Heading3">
+  <w:style w:type="paragraph" w:styleId="Nadpis3">
     <w:name w:val="heading 3"/>
-    <w:basedOn w:val="Normal"/>
-    <w:next w:val="Normal"/>
-    <w:link w:val="Heading3Char"/>
+    <w:basedOn w:val="Normlny"/>
+    <w:next w:val="Normlny"/>
+    <w:link w:val="Nadpis3Char"/>
     <w:uiPriority w:val="9"/>
     <w:unhideWhenUsed/>
     <w:qFormat/>
@@ -11110,13 +11535,13 @@
       <w:szCs w:val="24"/>
     </w:rPr>
   </w:style>
-  <w:style w:type="character" w:default="1" w:styleId="DefaultParagraphFont">
+  <w:style w:type="character" w:default="1" w:styleId="Predvolenpsmoodseku">
     <w:name w:val="Default Paragraph Font"/>
     <w:uiPriority w:val="1"/>
     <w:semiHidden/>
     <w:unhideWhenUsed/>
   </w:style>
-  <w:style w:type="table" w:default="1" w:styleId="TableNormal">
+  <w:style w:type="table" w:default="1" w:styleId="Normlnatabuka">
     <w:name w:val="Normal Table"/>
     <w:uiPriority w:val="99"/>
     <w:semiHidden/>
@@ -11131,17 +11556,17 @@
       </w:tblCellMar>
     </w:tblPr>
   </w:style>
-  <w:style w:type="numbering" w:default="1" w:styleId="NoList">
+  <w:style w:type="numbering" w:default="1" w:styleId="Bezzoznamu">
     <w:name w:val="No List"/>
     <w:uiPriority w:val="99"/>
     <w:semiHidden/>
     <w:unhideWhenUsed/>
   </w:style>
-  <w:style w:type="paragraph" w:styleId="Title">
+  <w:style w:type="paragraph" w:styleId="Nzov">
     <w:name w:val="Title"/>
-    <w:basedOn w:val="Normal"/>
-    <w:next w:val="Normal"/>
-    <w:link w:val="TitleChar"/>
+    <w:basedOn w:val="Normlny"/>
+    <w:next w:val="Normlny"/>
+    <w:link w:val="NzovChar"/>
     <w:uiPriority w:val="10"/>
     <w:qFormat/>
     <w:rsid w:val="00AC100C"/>
@@ -11157,10 +11582,10 @@
       <w:szCs w:val="56"/>
     </w:rPr>
   </w:style>
-  <w:style w:type="character" w:customStyle="1" w:styleId="TitleChar">
-    <w:name w:val="Title Char"/>
-    <w:basedOn w:val="DefaultParagraphFont"/>
-    <w:link w:val="Title"/>
+  <w:style w:type="character" w:customStyle="1" w:styleId="NzovChar">
+    <w:name w:val="Názov Char"/>
+    <w:basedOn w:val="Predvolenpsmoodseku"/>
+    <w:link w:val="Nzov"/>
     <w:uiPriority w:val="10"/>
     <w:rsid w:val="00AC100C"/>
     <w:rPr>
@@ -11173,10 +11598,10 @@
       <w14:ligatures w14:val="none"/>
     </w:rPr>
   </w:style>
-  <w:style w:type="paragraph" w:styleId="Header">
+  <w:style w:type="paragraph" w:styleId="Hlavika">
     <w:name w:val="header"/>
-    <w:basedOn w:val="Normal"/>
-    <w:link w:val="HeaderChar"/>
+    <w:basedOn w:val="Normlny"/>
+    <w:link w:val="HlavikaChar"/>
     <w:uiPriority w:val="99"/>
     <w:unhideWhenUsed/>
     <w:rsid w:val="00AC100C"/>
@@ -11188,10 +11613,10 @@
       <w:spacing w:after="0" w:line="240" w:lineRule="auto"/>
     </w:pPr>
   </w:style>
-  <w:style w:type="character" w:customStyle="1" w:styleId="HeaderChar">
-    <w:name w:val="Header Char"/>
-    <w:basedOn w:val="DefaultParagraphFont"/>
-    <w:link w:val="Header"/>
+  <w:style w:type="character" w:customStyle="1" w:styleId="HlavikaChar">
+    <w:name w:val="Hlavička Char"/>
+    <w:basedOn w:val="Predvolenpsmoodseku"/>
+    <w:link w:val="Hlavika"/>
     <w:uiPriority w:val="99"/>
     <w:rsid w:val="00AC100C"/>
     <w:rPr>
@@ -11200,10 +11625,10 @@
       <w14:ligatures w14:val="none"/>
     </w:rPr>
   </w:style>
-  <w:style w:type="paragraph" w:styleId="Footer">
+  <w:style w:type="paragraph" w:styleId="Pta">
     <w:name w:val="footer"/>
-    <w:basedOn w:val="Normal"/>
-    <w:link w:val="FooterChar"/>
+    <w:basedOn w:val="Normlny"/>
+    <w:link w:val="PtaChar"/>
     <w:uiPriority w:val="99"/>
     <w:unhideWhenUsed/>
     <w:rsid w:val="00AC100C"/>
@@ -11215,10 +11640,10 @@
       <w:spacing w:after="0" w:line="240" w:lineRule="auto"/>
     </w:pPr>
   </w:style>
-  <w:style w:type="character" w:customStyle="1" w:styleId="FooterChar">
-    <w:name w:val="Footer Char"/>
-    <w:basedOn w:val="DefaultParagraphFont"/>
-    <w:link w:val="Footer"/>
+  <w:style w:type="character" w:customStyle="1" w:styleId="PtaChar">
+    <w:name w:val="Päta Char"/>
+    <w:basedOn w:val="Predvolenpsmoodseku"/>
+    <w:link w:val="Pta"/>
     <w:uiPriority w:val="99"/>
     <w:rsid w:val="00AC100C"/>
     <w:rPr>
@@ -11227,10 +11652,10 @@
       <w14:ligatures w14:val="none"/>
     </w:rPr>
   </w:style>
-  <w:style w:type="character" w:customStyle="1" w:styleId="Heading1Char">
-    <w:name w:val="Heading 1 Char"/>
-    <w:basedOn w:val="DefaultParagraphFont"/>
-    <w:link w:val="Heading1"/>
+  <w:style w:type="character" w:customStyle="1" w:styleId="Nadpis1Char">
+    <w:name w:val="Nadpis 1 Char"/>
+    <w:basedOn w:val="Predvolenpsmoodseku"/>
+    <w:link w:val="Nadpis1"/>
     <w:uiPriority w:val="9"/>
     <w:rsid w:val="00AC100C"/>
     <w:rPr>
@@ -11245,7 +11670,7 @@
   </w:style>
   <w:style w:type="paragraph" w:customStyle="1" w:styleId="H1">
     <w:name w:val="H1"/>
-    <w:basedOn w:val="Heading1"/>
+    <w:basedOn w:val="Nadpis1"/>
     <w:link w:val="H1Char"/>
     <w:qFormat/>
     <w:rsid w:val="00742AED"/>
@@ -11262,7 +11687,7 @@
   </w:style>
   <w:style w:type="character" w:customStyle="1" w:styleId="H1Char">
     <w:name w:val="H1 Char"/>
-    <w:basedOn w:val="Heading1Char"/>
+    <w:basedOn w:val="Nadpis1Char"/>
     <w:link w:val="H1"/>
     <w:rsid w:val="00742AED"/>
     <w:rPr>
@@ -11276,10 +11701,10 @@
       <w14:ligatures w14:val="none"/>
     </w:rPr>
   </w:style>
-  <w:style w:type="character" w:customStyle="1" w:styleId="Heading2Char">
-    <w:name w:val="Heading 2 Char"/>
-    <w:basedOn w:val="DefaultParagraphFont"/>
-    <w:link w:val="Heading2"/>
+  <w:style w:type="character" w:customStyle="1" w:styleId="Nadpis2Char">
+    <w:name w:val="Nadpis 2 Char"/>
+    <w:basedOn w:val="Predvolenpsmoodseku"/>
+    <w:link w:val="Nadpis2"/>
     <w:uiPriority w:val="9"/>
     <w:rsid w:val="00742AED"/>
     <w:rPr>
@@ -11294,7 +11719,7 @@
   </w:style>
   <w:style w:type="paragraph" w:customStyle="1" w:styleId="H2">
     <w:name w:val="H2"/>
-    <w:basedOn w:val="Heading2"/>
+    <w:basedOn w:val="Nadpis2"/>
     <w:link w:val="H2Char"/>
     <w:qFormat/>
     <w:rsid w:val="00742AED"/>
@@ -11310,7 +11735,7 @@
   </w:style>
   <w:style w:type="character" w:customStyle="1" w:styleId="H2Char">
     <w:name w:val="H2 Char"/>
-    <w:basedOn w:val="Heading2Char"/>
+    <w:basedOn w:val="Nadpis2Char"/>
     <w:link w:val="H2"/>
     <w:rsid w:val="00742AED"/>
     <w:rPr>
@@ -11324,10 +11749,10 @@
       <w14:ligatures w14:val="none"/>
     </w:rPr>
   </w:style>
-  <w:style w:type="character" w:customStyle="1" w:styleId="Heading3Char">
-    <w:name w:val="Heading 3 Char"/>
-    <w:basedOn w:val="DefaultParagraphFont"/>
-    <w:link w:val="Heading3"/>
+  <w:style w:type="character" w:customStyle="1" w:styleId="Nadpis3Char">
+    <w:name w:val="Nadpis 3 Char"/>
+    <w:basedOn w:val="Predvolenpsmoodseku"/>
+    <w:link w:val="Nadpis3"/>
     <w:uiPriority w:val="9"/>
     <w:rsid w:val="00742AED"/>
     <w:rPr>
@@ -11342,7 +11767,7 @@
   </w:style>
   <w:style w:type="paragraph" w:customStyle="1" w:styleId="H3">
     <w:name w:val="H3"/>
-    <w:basedOn w:val="Heading3"/>
+    <w:basedOn w:val="Nadpis3"/>
     <w:link w:val="H3Char"/>
     <w:qFormat/>
     <w:rsid w:val="00742AED"/>
@@ -11355,7 +11780,7 @@
   </w:style>
   <w:style w:type="character" w:customStyle="1" w:styleId="H3Char">
     <w:name w:val="H3 Char"/>
-    <w:basedOn w:val="Heading3Char"/>
+    <w:basedOn w:val="Nadpis3Char"/>
     <w:link w:val="H3"/>
     <w:rsid w:val="00742AED"/>
     <w:rPr>
@@ -11369,9 +11794,9 @@
       <w14:ligatures w14:val="none"/>
     </w:rPr>
   </w:style>
-  <w:style w:type="paragraph" w:styleId="ListParagraph">
+  <w:style w:type="paragraph" w:styleId="Odsekzoznamu">
     <w:name w:val="List Paragraph"/>
-    <w:basedOn w:val="Normal"/>
+    <w:basedOn w:val="Normlny"/>
     <w:uiPriority w:val="34"/>
     <w:qFormat/>
     <w:rsid w:val="00041567"/>
@@ -11380,9 +11805,9 @@
       <w:contextualSpacing/>
     </w:pPr>
   </w:style>
-  <w:style w:type="table" w:styleId="TableGrid">
+  <w:style w:type="table" w:styleId="Mriekatabuky">
     <w:name w:val="Table Grid"/>
-    <w:basedOn w:val="TableNormal"/>
+    <w:basedOn w:val="Normlnatabuka"/>
     <w:uiPriority w:val="39"/>
     <w:rsid w:val="00670EFE"/>
     <w:pPr>
@@ -11399,7 +11824,7 @@
       </w:tblBorders>
     </w:tblPr>
   </w:style>
-  <w:style w:type="paragraph" w:styleId="NoSpacing">
+  <w:style w:type="paragraph" w:styleId="Bezriadkovania">
     <w:name w:val="No Spacing"/>
     <w:uiPriority w:val="1"/>
     <w:qFormat/>
@@ -11413,9 +11838,9 @@
       <w14:ligatures w14:val="none"/>
     </w:rPr>
   </w:style>
-  <w:style w:type="paragraph" w:styleId="ListBullet">
+  <w:style w:type="paragraph" w:styleId="Zoznamsodrkami">
     <w:name w:val="List Bullet"/>
-    <w:basedOn w:val="Normal"/>
+    <w:basedOn w:val="Normlny"/>
     <w:uiPriority w:val="99"/>
     <w:unhideWhenUsed/>
     <w:rsid w:val="008D0D67"/>
@@ -11428,8 +11853,8 @@
   </w:style>
   <w:style w:type="paragraph" w:customStyle="1" w:styleId="Caption1">
     <w:name w:val="Caption1"/>
-    <w:basedOn w:val="Normal"/>
-    <w:next w:val="Normal"/>
+    <w:basedOn w:val="Normlny"/>
+    <w:next w:val="Normlny"/>
     <w:uiPriority w:val="35"/>
     <w:unhideWhenUsed/>
     <w:qFormat/>

</xml_diff>

<commit_message>
Added basic layout of the app
</commit_message>
<xml_diff>
--- a/xlogin00_zn.docx
+++ b/xlogin00_zn.docx
@@ -190,21 +190,7 @@
             <w:rStyle w:val="Hypertextovprepojenie"/>
             <w:noProof/>
           </w:rPr>
-          <w:t xml:space="preserve"> xbucka00 - Football Manager Guide – </w:t>
-        </w:r>
-        <w:r>
-          <w:rPr>
-            <w:rStyle w:val="Hypertextovprepojenie"/>
-            <w:noProof/>
-          </w:rPr>
-          <w:t>N</w:t>
-        </w:r>
-        <w:r>
-          <w:rPr>
-            <w:rStyle w:val="Hypertextovprepojenie"/>
-            <w:noProof/>
-          </w:rPr>
-          <w:t>ávrh</w:t>
+          <w:t xml:space="preserve"> xbucka00 - Football Manager Guide – Návrh</w:t>
         </w:r>
         <w:r>
           <w:rPr>
@@ -276,21 +262,7 @@
             <w:rStyle w:val="Hypertextovprepojenie"/>
             <w:noProof/>
           </w:rPr>
-          <w:t>1) xpapad11 - Námet na tému č. 1 – Ti</w:t>
-        </w:r>
-        <w:r>
-          <w:rPr>
-            <w:rStyle w:val="Hypertextovprepojenie"/>
-            <w:noProof/>
-          </w:rPr>
-          <w:t>c</w:t>
-        </w:r>
-        <w:r>
-          <w:rPr>
-            <w:rStyle w:val="Hypertextovprepojenie"/>
-            <w:noProof/>
-          </w:rPr>
-          <w:t>kTick (1.2)</w:t>
+          <w:t>1) xpapad11 - Námet na tému č. 1 – TickTick (1.2)</w:t>
         </w:r>
         <w:r>
           <w:rPr>
@@ -389,21 +361,7 @@
             <w:rStyle w:val="Hypertextovprepojenie"/>
             <w:noProof/>
           </w:rPr>
-          <w:t>Ráta</w:t>
-        </w:r>
-        <w:r>
-          <w:rPr>
-            <w:rStyle w:val="Hypertextovprepojenie"/>
-            <w:noProof/>
-          </w:rPr>
-          <w:t>n</w:t>
-        </w:r>
-        <w:r>
-          <w:rPr>
-            <w:rStyle w:val="Hypertextovprepojenie"/>
-            <w:noProof/>
-          </w:rPr>
-          <w:t>ie kalórií</w:t>
+          <w:t>Rátanie kalórií</w:t>
         </w:r>
         <w:r>
           <w:rPr>
@@ -444,7 +402,7 @@
             <w:noProof/>
             <w:webHidden/>
           </w:rPr>
-          <w:t>5</w:t>
+          <w:t>6</w:t>
         </w:r>
         <w:r>
           <w:rPr>
@@ -476,23 +434,7 @@
             <w:rFonts w:eastAsia="Calibri"/>
             <w:noProof/>
           </w:rPr>
-          <w:t xml:space="preserve">2) spoločne - </w:t>
-        </w:r>
-        <w:r>
-          <w:rPr>
-            <w:rStyle w:val="Hypertextovprepojenie"/>
-            <w:rFonts w:eastAsia="Calibri"/>
-            <w:noProof/>
-          </w:rPr>
-          <w:t>V</w:t>
-        </w:r>
-        <w:r>
-          <w:rPr>
-            <w:rStyle w:val="Hypertextovprepojenie"/>
-            <w:rFonts w:eastAsia="Calibri"/>
-            <w:noProof/>
-          </w:rPr>
-          <w:t>ybraná téma</w:t>
+          <w:t>2) spoločne - Vybraná téma</w:t>
         </w:r>
         <w:r>
           <w:rPr>
@@ -533,7 +475,7 @@
             <w:noProof/>
             <w:webHidden/>
           </w:rPr>
-          <w:t>6</w:t>
+          <w:t>7</w:t>
         </w:r>
         <w:r>
           <w:rPr>
@@ -565,39 +507,7 @@
             <w:rFonts w:eastAsia="Calibri"/>
             <w:noProof/>
           </w:rPr>
-          <w:t>3) xbu</w:t>
-        </w:r>
-        <w:r>
-          <w:rPr>
-            <w:rStyle w:val="Hypertextovprepojenie"/>
-            <w:rFonts w:eastAsia="Calibri"/>
-            <w:noProof/>
-          </w:rPr>
-          <w:t>c</w:t>
-        </w:r>
-        <w:r>
-          <w:rPr>
-            <w:rStyle w:val="Hypertextovprepojenie"/>
-            <w:rFonts w:eastAsia="Calibri"/>
-            <w:noProof/>
-          </w:rPr>
-          <w:t>ka00 - Prieskum užívateľských potrieb – dot</w:t>
-        </w:r>
-        <w:r>
-          <w:rPr>
-            <w:rStyle w:val="Hypertextovprepojenie"/>
-            <w:rFonts w:eastAsia="Calibri"/>
-            <w:noProof/>
-          </w:rPr>
-          <w:t>a</w:t>
-        </w:r>
-        <w:r>
-          <w:rPr>
-            <w:rStyle w:val="Hypertextovprepojenie"/>
-            <w:rFonts w:eastAsia="Calibri"/>
-            <w:noProof/>
-          </w:rPr>
-          <w:t>zník</w:t>
+          <w:t>3) xbucka00 - Prieskum užívateľských potrieb – dotazník</w:t>
         </w:r>
         <w:r>
           <w:rPr>
@@ -638,7 +548,7 @@
             <w:noProof/>
             <w:webHidden/>
           </w:rPr>
-          <w:t>7</w:t>
+          <w:t>8</w:t>
         </w:r>
         <w:r>
           <w:rPr>
@@ -669,21 +579,7 @@
             <w:rStyle w:val="Hypertextovprepojenie"/>
             <w:noProof/>
           </w:rPr>
-          <w:t>4) xbucka00 - Existujúca aplikácia - K</w:t>
-        </w:r>
-        <w:r>
-          <w:rPr>
-            <w:rStyle w:val="Hypertextovprepojenie"/>
-            <w:noProof/>
-          </w:rPr>
-          <w:t>a</w:t>
-        </w:r>
-        <w:r>
-          <w:rPr>
-            <w:rStyle w:val="Hypertextovprepojenie"/>
-            <w:noProof/>
-          </w:rPr>
-          <w:t>lorické tabuľky</w:t>
+          <w:t>4) xbucka00 - Existujúca aplikácia - Kalorické tabuľky</w:t>
         </w:r>
         <w:r>
           <w:rPr>
@@ -755,21 +651,7 @@
             <w:rStyle w:val="Hypertextovprepojenie"/>
             <w:noProof/>
           </w:rPr>
-          <w:t>3) xpapad11 - Sp</w:t>
-        </w:r>
-        <w:r>
-          <w:rPr>
-            <w:rStyle w:val="Hypertextovprepojenie"/>
-            <w:noProof/>
-          </w:rPr>
-          <w:t>o</w:t>
-        </w:r>
-        <w:r>
-          <w:rPr>
-            <w:rStyle w:val="Hypertextovprepojenie"/>
-            <w:noProof/>
-          </w:rPr>
-          <w:t>ločná téma – Aplikácia na sledovanie kalórií (1.3)</w:t>
+          <w:t>3) xpapad11 - Spoločná téma – Aplikácia na sledovanie kalórií (1.3)</w:t>
         </w:r>
         <w:r>
           <w:rPr>
@@ -842,23 +724,7 @@
             <w:rFonts w:eastAsia="Calibri"/>
             <w:noProof/>
           </w:rPr>
-          <w:t xml:space="preserve">4) xpapad11 - Aplikácia </w:t>
-        </w:r>
-        <w:r>
-          <w:rPr>
-            <w:rStyle w:val="Hypertextovprepojenie"/>
-            <w:rFonts w:eastAsia="Calibri"/>
-            <w:noProof/>
-          </w:rPr>
-          <w:t>n</w:t>
-        </w:r>
-        <w:r>
-          <w:rPr>
-            <w:rStyle w:val="Hypertextovprepojenie"/>
-            <w:rFonts w:eastAsia="Calibri"/>
-            <w:noProof/>
-          </w:rPr>
-          <w:t>a zvolené téma</w:t>
+          <w:t>4) xpapad11 - Aplikácia na zvolené téma</w:t>
         </w:r>
         <w:r>
           <w:rPr>
@@ -931,23 +797,7 @@
             <w:rFonts w:eastAsia="Calibri"/>
             <w:noProof/>
           </w:rPr>
-          <w:t xml:space="preserve">3) xstect00 – Analýza </w:t>
-        </w:r>
-        <w:r>
-          <w:rPr>
-            <w:rStyle w:val="Hypertextovprepojenie"/>
-            <w:rFonts w:eastAsia="Calibri"/>
-            <w:noProof/>
-          </w:rPr>
-          <w:t>p</w:t>
-        </w:r>
-        <w:r>
-          <w:rPr>
-            <w:rStyle w:val="Hypertextovprepojenie"/>
-            <w:rFonts w:eastAsia="Calibri"/>
-            <w:noProof/>
-          </w:rPr>
-          <w:t>rieskumu</w:t>
+          <w:t>3) xstect00 – Analýza prieskumu</w:t>
         </w:r>
         <w:r>
           <w:rPr>
@@ -1020,23 +870,7 @@
             <w:rFonts w:eastAsia="Calibri"/>
             <w:noProof/>
           </w:rPr>
-          <w:t>4) xstect00 – Aplikácia FAT</w:t>
-        </w:r>
-        <w:r>
-          <w:rPr>
-            <w:rStyle w:val="Hypertextovprepojenie"/>
-            <w:rFonts w:eastAsia="Calibri"/>
-            <w:noProof/>
-          </w:rPr>
-          <w:t>S</w:t>
-        </w:r>
-        <w:r>
-          <w:rPr>
-            <w:rStyle w:val="Hypertextovprepojenie"/>
-            <w:rFonts w:eastAsia="Calibri"/>
-            <w:noProof/>
-          </w:rPr>
-          <w:t>ECRET</w:t>
+          <w:t>4) xstect00 – Aplikácia FATSECRET</w:t>
         </w:r>
         <w:r>
           <w:rPr>
@@ -1109,31 +943,7 @@
             <w:rFonts w:eastAsia="Calibri"/>
             <w:noProof/>
           </w:rPr>
-          <w:t>5) spoločne - Vlastnosti budúcej spo</w:t>
-        </w:r>
-        <w:r>
-          <w:rPr>
-            <w:rStyle w:val="Hypertextovprepojenie"/>
-            <w:rFonts w:eastAsia="Calibri"/>
-            <w:noProof/>
-          </w:rPr>
-          <w:t xml:space="preserve">ločnej </w:t>
-        </w:r>
-        <w:r>
-          <w:rPr>
-            <w:rStyle w:val="Hypertextovprepojenie"/>
-            <w:rFonts w:eastAsia="Calibri"/>
-            <w:noProof/>
-          </w:rPr>
-          <w:t>a</w:t>
-        </w:r>
-        <w:r>
-          <w:rPr>
-            <w:rStyle w:val="Hypertextovprepojenie"/>
-            <w:rFonts w:eastAsia="Calibri"/>
-            <w:noProof/>
-          </w:rPr>
-          <w:t>plikácie</w:t>
+          <w:t>5) spoločne - Vlastnosti budúcej spoločnej aplikácie</w:t>
         </w:r>
         <w:r>
           <w:rPr>
@@ -1752,7 +1562,7 @@
             <w:noProof/>
             <w:webHidden/>
           </w:rPr>
-          <w:t>41</w:t>
+          <w:t>40</w:t>
         </w:r>
         <w:r>
           <w:rPr>
@@ -13324,13 +13134,22 @@
     </w:p>
     <w:p>
       <w:pPr>
-        <w:rPr>
-          <w:b/>
+        <w:pStyle w:val="H1"/>
+        <w:jc w:val="left"/>
+        <w:rPr>
+          <w:b w:val="0"/>
+          <w:bCs/>
+          <w:sz w:val="24"/>
+          <w:szCs w:val="24"/>
         </w:rPr>
       </w:pPr>
       <w:bookmarkStart w:id="24" w:name="_Toc150038911"/>
       <w:r>
         <w:rPr>
+          <w:b w:val="0"/>
+          <w:bCs/>
+          <w:sz w:val="24"/>
+          <w:szCs w:val="24"/>
           <w:lang w:val="en-US"/>
         </w:rPr>
         <w:t xml:space="preserve">Test </w:t>
@@ -13338,6 +13157,10 @@
       <w:proofErr w:type="spellStart"/>
       <w:r>
         <w:rPr>
+          <w:b w:val="0"/>
+          <w:bCs/>
+          <w:sz w:val="24"/>
+          <w:szCs w:val="24"/>
           <w:lang w:val="en-US"/>
         </w:rPr>
         <w:t>mojej</w:t>
@@ -13345,6 +13168,10 @@
       <w:proofErr w:type="spellEnd"/>
       <w:r>
         <w:rPr>
+          <w:b w:val="0"/>
+          <w:bCs/>
+          <w:sz w:val="24"/>
+          <w:szCs w:val="24"/>
           <w:lang w:val="en-US"/>
         </w:rPr>
         <w:t xml:space="preserve"> </w:t>
@@ -13352,6 +13179,10 @@
       <w:proofErr w:type="spellStart"/>
       <w:r>
         <w:rPr>
+          <w:b w:val="0"/>
+          <w:bCs/>
+          <w:sz w:val="24"/>
+          <w:szCs w:val="24"/>
           <w:lang w:val="en-US"/>
         </w:rPr>
         <w:t>makety</w:t>
@@ -13359,6 +13190,10 @@
       <w:proofErr w:type="spellEnd"/>
       <w:r>
         <w:rPr>
+          <w:b w:val="0"/>
+          <w:bCs/>
+          <w:sz w:val="24"/>
+          <w:szCs w:val="24"/>
           <w:lang w:val="en-US"/>
         </w:rPr>
         <w:t xml:space="preserve"> </w:t>
@@ -13366,6 +13201,10 @@
       <w:proofErr w:type="spellStart"/>
       <w:r>
         <w:rPr>
+          <w:b w:val="0"/>
+          <w:bCs/>
+          <w:sz w:val="24"/>
+          <w:szCs w:val="24"/>
           <w:lang w:val="en-US"/>
         </w:rPr>
         <w:t>som</w:t>
@@ -13373,6 +13212,10 @@
       <w:proofErr w:type="spellEnd"/>
       <w:r>
         <w:rPr>
+          <w:b w:val="0"/>
+          <w:bCs/>
+          <w:sz w:val="24"/>
+          <w:szCs w:val="24"/>
           <w:lang w:val="en-US"/>
         </w:rPr>
         <w:t xml:space="preserve"> </w:t>
@@ -13380,6 +13223,10 @@
       <w:proofErr w:type="spellStart"/>
       <w:r>
         <w:rPr>
+          <w:b w:val="0"/>
+          <w:bCs/>
+          <w:sz w:val="24"/>
+          <w:szCs w:val="24"/>
           <w:lang w:val="en-US"/>
         </w:rPr>
         <w:t>vykonal</w:t>
@@ -13387,6 +13234,10 @@
       <w:proofErr w:type="spellEnd"/>
       <w:r>
         <w:rPr>
+          <w:b w:val="0"/>
+          <w:bCs/>
+          <w:sz w:val="24"/>
+          <w:szCs w:val="24"/>
           <w:lang w:val="en-US"/>
         </w:rPr>
         <w:t xml:space="preserve"> </w:t>
@@ -13394,6 +13245,10 @@
       <w:proofErr w:type="spellStart"/>
       <w:r>
         <w:rPr>
+          <w:b w:val="0"/>
+          <w:bCs/>
+          <w:sz w:val="24"/>
+          <w:szCs w:val="24"/>
           <w:lang w:val="en-US"/>
         </w:rPr>
         <w:t>na</w:t>
@@ -13401,6 +13256,10 @@
       <w:proofErr w:type="spellEnd"/>
       <w:r>
         <w:rPr>
+          <w:b w:val="0"/>
+          <w:bCs/>
+          <w:sz w:val="24"/>
+          <w:szCs w:val="24"/>
           <w:lang w:val="en-US"/>
         </w:rPr>
         <w:t xml:space="preserve"> 6 </w:t>
@@ -13408,6 +13267,10 @@
       <w:proofErr w:type="spellStart"/>
       <w:r>
         <w:rPr>
+          <w:b w:val="0"/>
+          <w:bCs/>
+          <w:sz w:val="24"/>
+          <w:szCs w:val="24"/>
           <w:lang w:val="en-US"/>
         </w:rPr>
         <w:t>subjektoch</w:t>
@@ -13415,151 +13278,243 @@
       <w:proofErr w:type="spellEnd"/>
       <w:r>
         <w:rPr>
+          <w:b w:val="0"/>
+          <w:bCs/>
+          <w:sz w:val="24"/>
+          <w:szCs w:val="24"/>
           <w:lang w:val="en-US"/>
         </w:rPr>
         <w:t xml:space="preserve"> r</w:t>
       </w:r>
       <w:proofErr w:type="spellStart"/>
       <w:r>
+        <w:rPr>
+          <w:b w:val="0"/>
+          <w:bCs/>
+          <w:sz w:val="24"/>
+          <w:szCs w:val="24"/>
+        </w:rPr>
         <w:t>ôznych</w:t>
       </w:r>
       <w:proofErr w:type="spellEnd"/>
       <w:r>
-        <w:t xml:space="preserve"> vekových </w:t>
-      </w:r>
-      <w:r>
-        <w:t>kategórií</w:t>
-      </w:r>
-      <w:r>
-        <w:t xml:space="preserve"> s rôznym pracovným zameraním kde sú všetci </w:t>
-      </w:r>
-      <w:r>
-        <w:t>zoznámení</w:t>
-      </w:r>
-      <w:r>
-        <w:t xml:space="preserve"> s web aplikáciami a ich základnými </w:t>
-      </w:r>
-      <w:r>
-        <w:t>princípmi</w:t>
-      </w:r>
-      <w:r>
-        <w:t xml:space="preserve"> fungovania. Subjektom bola na začiatku položená otázka či pravidelne športujú kde štyria odpovedali možnosťou áno a dvaja možnosťou nie.</w:t>
+        <w:rPr>
+          <w:b w:val="0"/>
+          <w:bCs/>
+          <w:sz w:val="24"/>
+          <w:szCs w:val="24"/>
+        </w:rPr>
+        <w:t xml:space="preserve"> vekových kategórií s rôznym pracovným zameraním kde sú všetci zoznámení s web aplikáciami </w:t>
+      </w:r>
+      <w:proofErr w:type="gramStart"/>
+      <w:r>
+        <w:rPr>
+          <w:b w:val="0"/>
+          <w:bCs/>
+          <w:sz w:val="24"/>
+          <w:szCs w:val="24"/>
+        </w:rPr>
+        <w:t>a</w:t>
+      </w:r>
+      <w:proofErr w:type="gramEnd"/>
+      <w:r>
+        <w:rPr>
+          <w:b w:val="0"/>
+          <w:bCs/>
+          <w:sz w:val="24"/>
+          <w:szCs w:val="24"/>
+        </w:rPr>
+        <w:t> ich základnými princípmi fungovania. Subjektom bola na začiatku položená otázka či pravidelne športujú kde štyria odpovedali možnosťou áno a dvaja možnosťou nie.</w:t>
       </w:r>
       <w:bookmarkEnd w:id="24"/>
       <w:r>
+        <w:rPr>
+          <w:b w:val="0"/>
+          <w:bCs/>
+          <w:sz w:val="24"/>
+          <w:szCs w:val="24"/>
+        </w:rPr>
         <w:t xml:space="preserve"> </w:t>
       </w:r>
     </w:p>
     <w:p>
       <w:pPr>
-        <w:rPr>
-          <w:b/>
+        <w:pStyle w:val="H1"/>
+        <w:jc w:val="left"/>
+        <w:rPr>
+          <w:b w:val="0"/>
+          <w:bCs/>
+          <w:sz w:val="24"/>
+          <w:szCs w:val="24"/>
         </w:rPr>
       </w:pPr>
       <w:bookmarkStart w:id="25" w:name="_Toc150038912"/>
       <w:r>
-        <w:t xml:space="preserve">Test bol zameraný hlavne na to či sú ľudia pri prvom používaní aplikácie schopný efektívne nájsť možnosti, ktoré sa od nich vyžadujú. </w:t>
-      </w:r>
-      <w:r>
-        <w:t>Testovanie prebehlo na platforme Maze sériou štyroch nasledujúcich úloh:</w:t>
+        <w:rPr>
+          <w:b w:val="0"/>
+          <w:bCs/>
+          <w:sz w:val="24"/>
+          <w:szCs w:val="24"/>
+        </w:rPr>
+        <w:t>Test bol zameraný hlavne na to či sú ľudia pri prvom používaní aplikácie schopný efektívne nájsť možnosti, ktoré sa od nich vyžadujú. Testovanie prebehlo na platforme Maze sériou štyroch nasledujúcich úloh:</w:t>
       </w:r>
       <w:bookmarkEnd w:id="25"/>
     </w:p>
     <w:p>
       <w:pPr>
-        <w:pStyle w:val="Odsekzoznamu"/>
+        <w:pStyle w:val="H1"/>
         <w:numPr>
           <w:ilvl w:val="0"/>
           <w:numId w:val="5"/>
         </w:numPr>
-        <w:rPr>
-          <w:b/>
+        <w:spacing w:line="40" w:lineRule="exact"/>
+        <w:ind w:left="1429" w:hanging="357"/>
+        <w:jc w:val="left"/>
+        <w:rPr>
+          <w:b w:val="0"/>
+          <w:bCs/>
+          <w:sz w:val="24"/>
+          <w:szCs w:val="24"/>
         </w:rPr>
       </w:pPr>
       <w:bookmarkStart w:id="26" w:name="_Toc150038913"/>
       <w:r>
+        <w:rPr>
+          <w:b w:val="0"/>
+          <w:bCs/>
+          <w:sz w:val="24"/>
+          <w:szCs w:val="24"/>
+        </w:rPr>
         <w:t>Prihlásenie do aplikácie a prejdenia na stránku s receptami</w:t>
       </w:r>
       <w:bookmarkEnd w:id="26"/>
     </w:p>
     <w:p>
       <w:pPr>
-        <w:pStyle w:val="Odsekzoznamu"/>
+        <w:pStyle w:val="H1"/>
         <w:numPr>
           <w:ilvl w:val="0"/>
           <w:numId w:val="5"/>
         </w:numPr>
-        <w:rPr>
-          <w:b/>
+        <w:spacing w:line="40" w:lineRule="exact"/>
+        <w:ind w:left="1429" w:hanging="357"/>
+        <w:jc w:val="left"/>
+        <w:rPr>
+          <w:b w:val="0"/>
+          <w:bCs/>
+          <w:sz w:val="24"/>
+          <w:szCs w:val="24"/>
         </w:rPr>
       </w:pPr>
       <w:bookmarkStart w:id="27" w:name="_Toc150038914"/>
       <w:r>
+        <w:rPr>
+          <w:b w:val="0"/>
+          <w:bCs/>
+          <w:sz w:val="24"/>
+          <w:szCs w:val="24"/>
+        </w:rPr>
         <w:t>Vytvorte recept s použitím tagov</w:t>
       </w:r>
       <w:bookmarkEnd w:id="27"/>
     </w:p>
     <w:p>
       <w:pPr>
-        <w:pStyle w:val="Odsekzoznamu"/>
+        <w:pStyle w:val="H1"/>
         <w:numPr>
           <w:ilvl w:val="0"/>
           <w:numId w:val="5"/>
         </w:numPr>
-        <w:rPr>
-          <w:b/>
+        <w:spacing w:line="40" w:lineRule="exact"/>
+        <w:ind w:left="1429" w:hanging="357"/>
+        <w:jc w:val="left"/>
+        <w:rPr>
+          <w:b w:val="0"/>
+          <w:bCs/>
+          <w:sz w:val="24"/>
+          <w:szCs w:val="24"/>
         </w:rPr>
       </w:pPr>
       <w:bookmarkStart w:id="28" w:name="_Toc150038915"/>
       <w:r>
+        <w:rPr>
+          <w:b w:val="0"/>
+          <w:bCs/>
+          <w:sz w:val="24"/>
+          <w:szCs w:val="24"/>
+        </w:rPr>
         <w:t>Prejdite na stránku o potravinách a pri vyhľadávaní použite možnosť filtrovania</w:t>
       </w:r>
       <w:bookmarkEnd w:id="28"/>
     </w:p>
     <w:p>
       <w:pPr>
-        <w:pStyle w:val="Odsekzoznamu"/>
+        <w:pStyle w:val="H1"/>
         <w:numPr>
           <w:ilvl w:val="0"/>
           <w:numId w:val="5"/>
         </w:numPr>
-        <w:rPr>
-          <w:b/>
+        <w:spacing w:line="200" w:lineRule="exact"/>
+        <w:ind w:left="1429" w:hanging="357"/>
+        <w:jc w:val="left"/>
+        <w:rPr>
+          <w:b w:val="0"/>
+          <w:bCs/>
+          <w:sz w:val="24"/>
+          <w:szCs w:val="24"/>
         </w:rPr>
       </w:pPr>
       <w:bookmarkStart w:id="29" w:name="_Toc150038916"/>
       <w:r>
+        <w:rPr>
+          <w:b w:val="0"/>
+          <w:bCs/>
+          <w:sz w:val="24"/>
+          <w:szCs w:val="24"/>
+        </w:rPr>
         <w:t>Pridajte si jablko do svojho denného kalorického príjmu a následne sa odhláste z aplikácie</w:t>
       </w:r>
       <w:bookmarkEnd w:id="29"/>
     </w:p>
     <w:p>
       <w:pPr>
-        <w:pStyle w:val="Odsekzoznamu"/>
-        <w:numPr>
-          <w:ilvl w:val="0"/>
-          <w:numId w:val="5"/>
-        </w:numPr>
-        <w:rPr>
-          <w:b/>
+        <w:pStyle w:val="H1"/>
+        <w:jc w:val="left"/>
+        <w:rPr>
+          <w:b w:val="0"/>
+          <w:bCs/>
+          <w:sz w:val="24"/>
+          <w:szCs w:val="24"/>
         </w:rPr>
       </w:pPr>
       <w:bookmarkStart w:id="30" w:name="_Toc150038917"/>
       <w:r>
-        <w:t>Pri hodnotení a spracovaní výsledkov som prihliadal najm</w:t>
-      </w:r>
-      <w:r>
-        <w:t xml:space="preserve">ä na počet </w:t>
-      </w:r>
-      <w:r>
-        <w:t>„</w:t>
+        <w:rPr>
+          <w:b w:val="0"/>
+          <w:bCs/>
+          <w:sz w:val="24"/>
+          <w:szCs w:val="24"/>
+        </w:rPr>
+        <w:t>Pri hodnotení a spracovaní výsledkov som prihliadal najmä na počet „</w:t>
       </w:r>
       <w:proofErr w:type="spellStart"/>
       <w:r>
+        <w:rPr>
+          <w:b w:val="0"/>
+          <w:bCs/>
+          <w:sz w:val="24"/>
+          <w:szCs w:val="24"/>
+        </w:rPr>
         <w:t>missclickov</w:t>
       </w:r>
       <w:proofErr w:type="spellEnd"/>
       <w:r>
+        <w:rPr>
+          <w:b w:val="0"/>
+          <w:bCs/>
+          <w:sz w:val="24"/>
+          <w:szCs w:val="24"/>
+        </w:rPr>
         <w:t>“ a rýchlosť splnenia daného zadania.</w:t>
       </w:r>
       <w:bookmarkEnd w:id="30"/>
@@ -13569,7 +13524,6 @@
         <w:pStyle w:val="H2"/>
       </w:pPr>
       <w:r>
-        <w:lastRenderedPageBreak/>
         <w:t>Výsledky testovania</w:t>
       </w:r>
     </w:p>
@@ -13830,25 +13784,7 @@
           <w:sz w:val="24"/>
           <w:szCs w:val="24"/>
         </w:rPr>
-        <w:t>Priemerná rýchlosť splnenia úlohy : 36</w:t>
-      </w:r>
-      <w:r>
-        <w:rPr>
-          <w:b w:val="0"/>
-          <w:bCs/>
-          <w:sz w:val="24"/>
-          <w:szCs w:val="24"/>
-        </w:rPr>
-        <w:t>,2</w:t>
-      </w:r>
-      <w:r>
-        <w:rPr>
-          <w:b w:val="0"/>
-          <w:bCs/>
-          <w:sz w:val="24"/>
-          <w:szCs w:val="24"/>
-        </w:rPr>
-        <w:t xml:space="preserve"> sekúnd</w:t>
+        <w:t>Priemerná rýchlosť splnenia úlohy : 36,2 sekúnd</w:t>
       </w:r>
       <w:bookmarkEnd w:id="37"/>
       <w:r>
@@ -13929,6 +13865,7 @@
           <w:sz w:val="24"/>
           <w:szCs w:val="24"/>
         </w:rPr>
+        <w:lastRenderedPageBreak/>
         <w:t>Počet používateľov, ktorý splnili cieľ na priamo (</w:t>
       </w:r>
       <w:proofErr w:type="spellStart"/>
@@ -14044,25 +13981,7 @@
           <w:sz w:val="24"/>
           <w:szCs w:val="24"/>
         </w:rPr>
-        <w:t xml:space="preserve">Priemerná rýchlosť splnenia úlohy : </w:t>
-      </w:r>
-      <w:r>
-        <w:rPr>
-          <w:b w:val="0"/>
-          <w:bCs/>
-          <w:sz w:val="24"/>
-          <w:szCs w:val="24"/>
-        </w:rPr>
-        <w:t xml:space="preserve">41,2 </w:t>
-      </w:r>
-      <w:r>
-        <w:rPr>
-          <w:b w:val="0"/>
-          <w:bCs/>
-          <w:sz w:val="24"/>
-          <w:szCs w:val="24"/>
-        </w:rPr>
-        <w:t>sekúnd</w:t>
+        <w:t>Priemerná rýchlosť splnenia úlohy : 41,2 sekúnd</w:t>
       </w:r>
       <w:bookmarkEnd w:id="42"/>
       <w:r>
@@ -14117,16 +14036,7 @@
           <w:sz w:val="24"/>
           <w:szCs w:val="24"/>
         </w:rPr>
-        <w:t xml:space="preserve"> : </w:t>
-      </w:r>
-      <w:r>
-        <w:rPr>
-          <w:b w:val="0"/>
-          <w:bCs/>
-          <w:sz w:val="24"/>
-          <w:szCs w:val="24"/>
-        </w:rPr>
-        <w:t>12</w:t>
+        <w:t xml:space="preserve"> : 12</w:t>
       </w:r>
       <w:bookmarkEnd w:id="43"/>
     </w:p>
@@ -14172,16 +14082,7 @@
           <w:sz w:val="24"/>
           <w:szCs w:val="24"/>
         </w:rPr>
-        <w:t xml:space="preserve">) : </w:t>
-      </w:r>
-      <w:r>
-        <w:rPr>
-          <w:b w:val="0"/>
-          <w:bCs/>
-          <w:sz w:val="24"/>
-          <w:szCs w:val="24"/>
-        </w:rPr>
-        <w:t>5</w:t>
+        <w:t>) : 5</w:t>
       </w:r>
       <w:bookmarkEnd w:id="44"/>
     </w:p>
@@ -14207,52 +14108,7 @@
           <w:sz w:val="24"/>
           <w:szCs w:val="24"/>
         </w:rPr>
-        <w:t xml:space="preserve">Analýza výsledku: Na základe stránky s receptami veľa subjektov hľadalo </w:t>
-      </w:r>
-      <w:r>
-        <w:rPr>
-          <w:b w:val="0"/>
-          <w:bCs/>
-          <w:sz w:val="24"/>
-          <w:szCs w:val="24"/>
-        </w:rPr>
-        <w:t>tlačidlo</w:t>
-      </w:r>
-      <w:r>
-        <w:rPr>
-          <w:b w:val="0"/>
-          <w:bCs/>
-          <w:sz w:val="24"/>
-          <w:szCs w:val="24"/>
-        </w:rPr>
-        <w:t xml:space="preserve"> filtrovania</w:t>
-      </w:r>
-      <w:r>
-        <w:rPr>
-          <w:b w:val="0"/>
-          <w:bCs/>
-          <w:sz w:val="24"/>
-          <w:szCs w:val="24"/>
-        </w:rPr>
-        <w:t xml:space="preserve"> </w:t>
-      </w:r>
-      <w:r>
-        <w:rPr>
-          <w:b w:val="0"/>
-          <w:bCs/>
-          <w:sz w:val="24"/>
-          <w:szCs w:val="24"/>
-        </w:rPr>
-        <w:t xml:space="preserve">hneď vedľa </w:t>
-      </w:r>
-      <w:r>
-        <w:rPr>
-          <w:b w:val="0"/>
-          <w:bCs/>
-          <w:sz w:val="24"/>
-          <w:szCs w:val="24"/>
-        </w:rPr>
-        <w:t>poľa na vyhľadávanie čo viedlo k navýšeniu času stráveného nad danou úlohou. Treba preto zjednotiť tieto dve stránky nech to nevedia k zmätku v neskorších časoch kedy užívatelia budú očakávať tlačidlá na miestach kde ich videli predtým no ony tam nebudú.</w:t>
+        <w:t>Analýza výsledku: Na základe stránky s receptami veľa subjektov hľadalo tlačidlo filtrovania hneď vedľa poľa na vyhľadávanie čo viedlo k navýšeniu času stráveného nad danou úlohou. Treba preto zjednotiť tieto dve stránky nech to nevedia k zmätku v neskorších časoch kedy užívatelia budú očakávať tlačidlá na miestach kde ich videli predtým no ony tam nebudú.</w:t>
       </w:r>
       <w:bookmarkEnd w:id="45"/>
     </w:p>
@@ -14317,25 +14173,7 @@
           <w:sz w:val="24"/>
           <w:szCs w:val="24"/>
         </w:rPr>
-        <w:t xml:space="preserve">Priemerná rýchlosť splnenia úlohy : </w:t>
-      </w:r>
-      <w:r>
-        <w:rPr>
-          <w:b w:val="0"/>
-          <w:bCs/>
-          <w:sz w:val="24"/>
-          <w:szCs w:val="24"/>
-        </w:rPr>
-        <w:t>14,9</w:t>
-      </w:r>
-      <w:r>
-        <w:rPr>
-          <w:b w:val="0"/>
-          <w:bCs/>
-          <w:sz w:val="24"/>
-          <w:szCs w:val="24"/>
-        </w:rPr>
-        <w:t xml:space="preserve"> sekúnd</w:t>
+        <w:t>Priemerná rýchlosť splnenia úlohy : 14,9 sekúnd</w:t>
       </w:r>
       <w:bookmarkEnd w:id="47"/>
       <w:r>
@@ -14390,16 +14228,7 @@
           <w:sz w:val="24"/>
           <w:szCs w:val="24"/>
         </w:rPr>
-        <w:t xml:space="preserve"> : </w:t>
-      </w:r>
-      <w:r>
-        <w:rPr>
-          <w:b w:val="0"/>
-          <w:bCs/>
-          <w:sz w:val="24"/>
-          <w:szCs w:val="24"/>
-        </w:rPr>
-        <w:t>2</w:t>
+        <w:t xml:space="preserve"> : 2</w:t>
       </w:r>
       <w:bookmarkEnd w:id="48"/>
     </w:p>
@@ -14425,7 +14254,6 @@
           <w:sz w:val="24"/>
           <w:szCs w:val="24"/>
         </w:rPr>
-        <w:lastRenderedPageBreak/>
         <w:t>Počet používateľov, ktorý splnili cieľ na priamo (</w:t>
       </w:r>
       <w:proofErr w:type="spellStart"/>
@@ -14446,16 +14274,7 @@
           <w:sz w:val="24"/>
           <w:szCs w:val="24"/>
         </w:rPr>
-        <w:t xml:space="preserve">) : </w:t>
-      </w:r>
-      <w:r>
-        <w:rPr>
-          <w:b w:val="0"/>
-          <w:bCs/>
-          <w:sz w:val="24"/>
-          <w:szCs w:val="24"/>
-        </w:rPr>
-        <w:t>6</w:t>
+        <w:t>) : 6</w:t>
       </w:r>
       <w:bookmarkEnd w:id="49"/>
     </w:p>
@@ -14481,29 +14300,9 @@
           <w:sz w:val="24"/>
           <w:szCs w:val="24"/>
         </w:rPr>
-        <w:t xml:space="preserve">Analýza výsledku: </w:t>
-      </w:r>
-      <w:r>
-        <w:rPr>
-          <w:b w:val="0"/>
-          <w:bCs/>
-          <w:sz w:val="24"/>
-          <w:szCs w:val="24"/>
-        </w:rPr>
-        <w:t>Subjekty si zvykli na aplikáciu pomerne rýchlo a poslednú úlohu zvládli veľmi rýchlo čo značí že stránka s jednotlivými potravinami je prehľadná a nemala by v budúcnosti robiť problémy.</w:t>
+        <w:t>Analýza výsledku: Subjekty si zvykli na aplikáciu pomerne rýchlo a poslednú úlohu zvládli veľmi rýchlo čo značí že stránka s jednotlivými potravinami je prehľadná a nemala by v budúcnosti robiť problémy.</w:t>
       </w:r>
       <w:bookmarkEnd w:id="50"/>
-    </w:p>
-    <w:p>
-      <w:pPr>
-        <w:pStyle w:val="H1"/>
-        <w:ind w:left="720"/>
-        <w:jc w:val="left"/>
-        <w:rPr>
-          <w:sz w:val="24"/>
-          <w:szCs w:val="24"/>
-        </w:rPr>
-      </w:pPr>
     </w:p>
     <w:p>
       <w:pPr>

</xml_diff>